<commit_message>
Atualizações e Nota fiscais
</commit_message>
<xml_diff>
--- a/Arquivos World/Curso Azure.docx
+++ b/Arquivos World/Curso Azure.docx
@@ -1758,27 +1758,7 @@
           <w:sz w:val="24"/>
           <w:szCs w:val="24"/>
         </w:rPr>
-        <w:t xml:space="preserve"> </w:t>
-      </w:r>
-      <w:r>
-        <w:rPr>
-          <w:rFonts w:ascii="Times New Roman" w:hAnsi="Times New Roman" w:cs="Times New Roman"/>
-          <w:b/>
-          <w:bCs/>
-          <w:sz w:val="24"/>
-          <w:szCs w:val="24"/>
-        </w:rPr>
-        <w:t>Analista</w:t>
-      </w:r>
-      <w:r>
-        <w:rPr>
-          <w:rFonts w:ascii="Times New Roman" w:hAnsi="Times New Roman" w:cs="Times New Roman"/>
-          <w:b/>
-          <w:bCs/>
-          <w:sz w:val="24"/>
-          <w:szCs w:val="24"/>
-        </w:rPr>
-        <w:t xml:space="preserve"> </w:t>
+        <w:t xml:space="preserve"> Analista </w:t>
       </w:r>
       <w:r>
         <w:rPr>
@@ -2118,27 +2098,7 @@
           <w:sz w:val="24"/>
           <w:szCs w:val="24"/>
         </w:rPr>
-        <w:t xml:space="preserve"> (Aula </w:t>
-      </w:r>
-      <w:r>
-        <w:rPr>
-          <w:rFonts w:ascii="Times New Roman" w:hAnsi="Times New Roman" w:cs="Times New Roman"/>
-          <w:b/>
-          <w:bCs/>
-          <w:sz w:val="24"/>
-          <w:szCs w:val="24"/>
-        </w:rPr>
-        <w:t>2</w:t>
-      </w:r>
-      <w:r>
-        <w:rPr>
-          <w:rFonts w:ascii="Times New Roman" w:hAnsi="Times New Roman" w:cs="Times New Roman"/>
-          <w:b/>
-          <w:bCs/>
-          <w:sz w:val="24"/>
-          <w:szCs w:val="24"/>
-        </w:rPr>
-        <w:t>)</w:t>
+        <w:t xml:space="preserve"> (Aula 2)</w:t>
       </w:r>
     </w:p>
     <w:p>
@@ -2439,6 +2399,7 @@
       <w:r>
         <w:rPr>
           <w:rFonts w:ascii="Times New Roman" w:hAnsi="Times New Roman" w:cs="Times New Roman"/>
+          <w:noProof/>
           <w:sz w:val="24"/>
           <w:szCs w:val="24"/>
         </w:rPr>
@@ -2996,27 +2957,7 @@
           <w:sz w:val="24"/>
           <w:szCs w:val="24"/>
         </w:rPr>
-        <w:t>*Identificar casos de uso do banco de dados</w:t>
-      </w:r>
-      <w:r>
-        <w:rPr>
-          <w:rFonts w:ascii="Times New Roman" w:hAnsi="Times New Roman" w:cs="Times New Roman"/>
-          <w:b/>
-          <w:bCs/>
-          <w:sz w:val="24"/>
-          <w:szCs w:val="24"/>
-        </w:rPr>
-        <w:t xml:space="preserve"> não</w:t>
-      </w:r>
-      <w:r>
-        <w:rPr>
-          <w:rFonts w:ascii="Times New Roman" w:hAnsi="Times New Roman" w:cs="Times New Roman"/>
-          <w:b/>
-          <w:bCs/>
-          <w:sz w:val="24"/>
-          <w:szCs w:val="24"/>
-        </w:rPr>
-        <w:t xml:space="preserve"> relacional</w:t>
+        <w:t>*Identificar casos de uso do banco de dados não relacional</w:t>
       </w:r>
     </w:p>
     <w:p>
@@ -3147,6 +3088,3283 @@
           <w:szCs w:val="24"/>
         </w:rPr>
       </w:pPr>
+      <w:r>
+        <w:rPr>
+          <w:rFonts w:ascii="Times New Roman" w:hAnsi="Times New Roman" w:cs="Times New Roman"/>
+          <w:sz w:val="24"/>
+          <w:szCs w:val="24"/>
+        </w:rPr>
+        <w:t>*Tipos de dados não relacionais</w:t>
+      </w:r>
+    </w:p>
+    <w:p>
+      <w:pPr>
+        <w:rPr>
+          <w:rFonts w:ascii="Times New Roman" w:hAnsi="Times New Roman" w:cs="Times New Roman"/>
+          <w:sz w:val="24"/>
+          <w:szCs w:val="24"/>
+        </w:rPr>
+      </w:pPr>
+      <w:r>
+        <w:rPr>
+          <w:rFonts w:ascii="Times New Roman" w:hAnsi="Times New Roman" w:cs="Times New Roman"/>
+          <w:sz w:val="24"/>
+          <w:szCs w:val="24"/>
+        </w:rPr>
+        <w:t>O que são dados semiestruturados?</w:t>
+      </w:r>
+    </w:p>
+    <w:p>
+      <w:pPr>
+        <w:rPr>
+          <w:rFonts w:ascii="Times New Roman" w:hAnsi="Times New Roman" w:cs="Times New Roman"/>
+          <w:sz w:val="24"/>
+          <w:szCs w:val="24"/>
+        </w:rPr>
+      </w:pPr>
+      <w:r>
+        <w:rPr>
+          <w:rFonts w:ascii="Times New Roman" w:hAnsi="Times New Roman" w:cs="Times New Roman"/>
+          <w:sz w:val="24"/>
+          <w:szCs w:val="24"/>
+        </w:rPr>
+        <w:t>A estrutura de dados é definida dentro dos dados reais por campos. O formato/tipos de arquivos incluem:</w:t>
+      </w:r>
+    </w:p>
+    <w:p>
+      <w:pPr>
+        <w:rPr>
+          <w:rFonts w:ascii="Times New Roman" w:hAnsi="Times New Roman" w:cs="Times New Roman"/>
+          <w:sz w:val="24"/>
+          <w:szCs w:val="24"/>
+        </w:rPr>
+      </w:pPr>
+      <w:r>
+        <w:rPr>
+          <w:rFonts w:ascii="Times New Roman" w:hAnsi="Times New Roman" w:cs="Times New Roman"/>
+          <w:sz w:val="24"/>
+          <w:szCs w:val="24"/>
+        </w:rPr>
+        <w:t>JSON</w:t>
+      </w:r>
+      <w:r>
+        <w:rPr>
+          <w:rFonts w:ascii="Times New Roman" w:hAnsi="Times New Roman" w:cs="Times New Roman"/>
+          <w:sz w:val="24"/>
+          <w:szCs w:val="24"/>
+        </w:rPr>
+        <w:tab/>
+      </w:r>
+      <w:r>
+        <w:rPr>
+          <w:rFonts w:ascii="Times New Roman" w:hAnsi="Times New Roman" w:cs="Times New Roman"/>
+          <w:sz w:val="24"/>
+          <w:szCs w:val="24"/>
+        </w:rPr>
+        <w:tab/>
+      </w:r>
+      <w:r>
+        <w:rPr>
+          <w:rFonts w:ascii="Times New Roman" w:hAnsi="Times New Roman" w:cs="Times New Roman"/>
+          <w:sz w:val="24"/>
+          <w:szCs w:val="24"/>
+        </w:rPr>
+        <w:tab/>
+        <w:t>AVRO</w:t>
+      </w:r>
+      <w:r>
+        <w:rPr>
+          <w:rFonts w:ascii="Times New Roman" w:hAnsi="Times New Roman" w:cs="Times New Roman"/>
+          <w:sz w:val="24"/>
+          <w:szCs w:val="24"/>
+        </w:rPr>
+        <w:tab/>
+      </w:r>
+      <w:r>
+        <w:rPr>
+          <w:rFonts w:ascii="Times New Roman" w:hAnsi="Times New Roman" w:cs="Times New Roman"/>
+          <w:sz w:val="24"/>
+          <w:szCs w:val="24"/>
+        </w:rPr>
+        <w:tab/>
+      </w:r>
+      <w:r>
+        <w:rPr>
+          <w:rFonts w:ascii="Times New Roman" w:hAnsi="Times New Roman" w:cs="Times New Roman"/>
+          <w:sz w:val="24"/>
+          <w:szCs w:val="24"/>
+        </w:rPr>
+        <w:tab/>
+        <w:t>ORC</w:t>
+      </w:r>
+      <w:r>
+        <w:rPr>
+          <w:rFonts w:ascii="Times New Roman" w:hAnsi="Times New Roman" w:cs="Times New Roman"/>
+          <w:sz w:val="24"/>
+          <w:szCs w:val="24"/>
+        </w:rPr>
+        <w:tab/>
+      </w:r>
+      <w:r>
+        <w:rPr>
+          <w:rFonts w:ascii="Times New Roman" w:hAnsi="Times New Roman" w:cs="Times New Roman"/>
+          <w:sz w:val="24"/>
+          <w:szCs w:val="24"/>
+        </w:rPr>
+        <w:tab/>
+        <w:t>Parquet</w:t>
+      </w:r>
+    </w:p>
+    <w:p>
+      <w:pPr>
+        <w:rPr>
+          <w:rFonts w:ascii="Times New Roman" w:hAnsi="Times New Roman" w:cs="Times New Roman"/>
+          <w:sz w:val="24"/>
+          <w:szCs w:val="24"/>
+        </w:rPr>
+      </w:pPr>
+    </w:p>
+    <w:p>
+      <w:pPr>
+        <w:rPr>
+          <w:rFonts w:ascii="Times New Roman" w:hAnsi="Times New Roman" w:cs="Times New Roman"/>
+          <w:sz w:val="24"/>
+          <w:szCs w:val="24"/>
+        </w:rPr>
+      </w:pPr>
+      <w:r>
+        <w:rPr>
+          <w:rFonts w:ascii="Times New Roman" w:hAnsi="Times New Roman" w:cs="Times New Roman"/>
+          <w:sz w:val="24"/>
+          <w:szCs w:val="24"/>
+        </w:rPr>
+        <w:t>Exemplo de JSON:</w:t>
+      </w:r>
+    </w:p>
+    <w:p>
+      <w:pPr>
+        <w:rPr>
+          <w:rFonts w:ascii="Times New Roman" w:hAnsi="Times New Roman" w:cs="Times New Roman"/>
+          <w:sz w:val="24"/>
+          <w:szCs w:val="24"/>
+        </w:rPr>
+      </w:pPr>
+      <w:r>
+        <w:rPr>
+          <w:rFonts w:ascii="Times New Roman" w:hAnsi="Times New Roman" w:cs="Times New Roman"/>
+          <w:noProof/>
+          <w:sz w:val="24"/>
+          <w:szCs w:val="24"/>
+        </w:rPr>
+        <w:drawing>
+          <wp:inline distT="0" distB="0" distL="0" distR="0" wp14:anchorId="49FB0773" wp14:editId="3E59B1DA">
+            <wp:extent cx="3972479" cy="2667372"/>
+            <wp:effectExtent l="0" t="0" r="9525" b="0"/>
+            <wp:docPr id="2" name="Imagem 2"/>
+            <wp:cNvGraphicFramePr>
+              <a:graphicFrameLocks xmlns:a="http://schemas.openxmlformats.org/drawingml/2006/main" noChangeAspect="1"/>
+            </wp:cNvGraphicFramePr>
+            <a:graphic xmlns:a="http://schemas.openxmlformats.org/drawingml/2006/main">
+              <a:graphicData uri="http://schemas.openxmlformats.org/drawingml/2006/picture">
+                <pic:pic xmlns:pic="http://schemas.openxmlformats.org/drawingml/2006/picture">
+                  <pic:nvPicPr>
+                    <pic:cNvPr id="1" name=""/>
+                    <pic:cNvPicPr/>
+                  </pic:nvPicPr>
+                  <pic:blipFill>
+                    <a:blip r:embed="rId9"/>
+                    <a:stretch>
+                      <a:fillRect/>
+                    </a:stretch>
+                  </pic:blipFill>
+                  <pic:spPr>
+                    <a:xfrm>
+                      <a:off x="0" y="0"/>
+                      <a:ext cx="3972479" cy="2667372"/>
+                    </a:xfrm>
+                    <a:prstGeom prst="rect">
+                      <a:avLst/>
+                    </a:prstGeom>
+                  </pic:spPr>
+                </pic:pic>
+              </a:graphicData>
+            </a:graphic>
+          </wp:inline>
+        </w:drawing>
+      </w:r>
+    </w:p>
+    <w:p>
+      <w:pPr>
+        <w:rPr>
+          <w:rFonts w:ascii="Times New Roman" w:hAnsi="Times New Roman" w:cs="Times New Roman"/>
+          <w:sz w:val="24"/>
+          <w:szCs w:val="24"/>
+        </w:rPr>
+      </w:pPr>
+    </w:p>
+    <w:p>
+      <w:pPr>
+        <w:rPr>
+          <w:rFonts w:ascii="Times New Roman" w:hAnsi="Times New Roman" w:cs="Times New Roman"/>
+          <w:sz w:val="24"/>
+          <w:szCs w:val="24"/>
+        </w:rPr>
+      </w:pPr>
+    </w:p>
+    <w:p>
+      <w:pPr>
+        <w:rPr>
+          <w:rFonts w:ascii="Times New Roman" w:hAnsi="Times New Roman" w:cs="Times New Roman"/>
+          <w:sz w:val="24"/>
+          <w:szCs w:val="24"/>
+        </w:rPr>
+      </w:pPr>
+    </w:p>
+    <w:p>
+      <w:pPr>
+        <w:rPr>
+          <w:rFonts w:ascii="Times New Roman" w:hAnsi="Times New Roman" w:cs="Times New Roman"/>
+          <w:sz w:val="24"/>
+          <w:szCs w:val="24"/>
+        </w:rPr>
+      </w:pPr>
+    </w:p>
+    <w:p>
+      <w:pPr>
+        <w:rPr>
+          <w:rFonts w:ascii="Times New Roman" w:hAnsi="Times New Roman" w:cs="Times New Roman"/>
+          <w:sz w:val="24"/>
+          <w:szCs w:val="24"/>
+        </w:rPr>
+      </w:pPr>
+    </w:p>
+    <w:p>
+      <w:pPr>
+        <w:rPr>
+          <w:rFonts w:ascii="Times New Roman" w:hAnsi="Times New Roman" w:cs="Times New Roman"/>
+          <w:sz w:val="24"/>
+          <w:szCs w:val="24"/>
+        </w:rPr>
+      </w:pPr>
+    </w:p>
+    <w:p>
+      <w:pPr>
+        <w:rPr>
+          <w:rFonts w:ascii="Times New Roman" w:hAnsi="Times New Roman" w:cs="Times New Roman"/>
+          <w:sz w:val="24"/>
+          <w:szCs w:val="24"/>
+        </w:rPr>
+      </w:pPr>
+      <w:r>
+        <w:rPr>
+          <w:rFonts w:ascii="Times New Roman" w:hAnsi="Times New Roman" w:cs="Times New Roman"/>
+          <w:sz w:val="24"/>
+          <w:szCs w:val="24"/>
+        </w:rPr>
+        <w:lastRenderedPageBreak/>
+        <w:t>Exemplo de AVRO:</w:t>
+      </w:r>
+    </w:p>
+    <w:p>
+      <w:pPr>
+        <w:rPr>
+          <w:rFonts w:ascii="Times New Roman" w:hAnsi="Times New Roman" w:cs="Times New Roman"/>
+          <w:sz w:val="24"/>
+          <w:szCs w:val="24"/>
+        </w:rPr>
+      </w:pPr>
+      <w:r>
+        <w:rPr>
+          <w:rFonts w:ascii="Times New Roman" w:hAnsi="Times New Roman" w:cs="Times New Roman"/>
+          <w:noProof/>
+          <w:sz w:val="24"/>
+          <w:szCs w:val="24"/>
+        </w:rPr>
+        <w:drawing>
+          <wp:inline distT="0" distB="0" distL="0" distR="0" wp14:anchorId="2BCAF76B" wp14:editId="2482928C">
+            <wp:extent cx="4001058" cy="2600688"/>
+            <wp:effectExtent l="0" t="0" r="0" b="9525"/>
+            <wp:docPr id="3" name="Imagem 3"/>
+            <wp:cNvGraphicFramePr>
+              <a:graphicFrameLocks xmlns:a="http://schemas.openxmlformats.org/drawingml/2006/main" noChangeAspect="1"/>
+            </wp:cNvGraphicFramePr>
+            <a:graphic xmlns:a="http://schemas.openxmlformats.org/drawingml/2006/main">
+              <a:graphicData uri="http://schemas.openxmlformats.org/drawingml/2006/picture">
+                <pic:pic xmlns:pic="http://schemas.openxmlformats.org/drawingml/2006/picture">
+                  <pic:nvPicPr>
+                    <pic:cNvPr id="1" name=""/>
+                    <pic:cNvPicPr/>
+                  </pic:nvPicPr>
+                  <pic:blipFill>
+                    <a:blip r:embed="rId10"/>
+                    <a:stretch>
+                      <a:fillRect/>
+                    </a:stretch>
+                  </pic:blipFill>
+                  <pic:spPr>
+                    <a:xfrm>
+                      <a:off x="0" y="0"/>
+                      <a:ext cx="4001058" cy="2600688"/>
+                    </a:xfrm>
+                    <a:prstGeom prst="rect">
+                      <a:avLst/>
+                    </a:prstGeom>
+                  </pic:spPr>
+                </pic:pic>
+              </a:graphicData>
+            </a:graphic>
+          </wp:inline>
+        </w:drawing>
+      </w:r>
+    </w:p>
+    <w:p>
+      <w:pPr>
+        <w:rPr>
+          <w:rFonts w:ascii="Times New Roman" w:hAnsi="Times New Roman" w:cs="Times New Roman"/>
+          <w:sz w:val="24"/>
+          <w:szCs w:val="24"/>
+        </w:rPr>
+      </w:pPr>
+    </w:p>
+    <w:p>
+      <w:pPr>
+        <w:rPr>
+          <w:rFonts w:ascii="Times New Roman" w:hAnsi="Times New Roman" w:cs="Times New Roman"/>
+          <w:sz w:val="24"/>
+          <w:szCs w:val="24"/>
+        </w:rPr>
+      </w:pPr>
+      <w:r>
+        <w:rPr>
+          <w:rFonts w:ascii="Times New Roman" w:hAnsi="Times New Roman" w:cs="Times New Roman"/>
+          <w:sz w:val="24"/>
+          <w:szCs w:val="24"/>
+        </w:rPr>
+        <w:t>Exemplo de ORC:</w:t>
+      </w:r>
+    </w:p>
+    <w:p>
+      <w:pPr>
+        <w:rPr>
+          <w:rFonts w:ascii="Times New Roman" w:hAnsi="Times New Roman" w:cs="Times New Roman"/>
+          <w:sz w:val="24"/>
+          <w:szCs w:val="24"/>
+        </w:rPr>
+      </w:pPr>
+      <w:r>
+        <w:rPr>
+          <w:rFonts w:ascii="Times New Roman" w:hAnsi="Times New Roman" w:cs="Times New Roman"/>
+          <w:noProof/>
+          <w:sz w:val="24"/>
+          <w:szCs w:val="24"/>
+        </w:rPr>
+        <w:drawing>
+          <wp:inline distT="0" distB="0" distL="0" distR="0" wp14:anchorId="6237CE28" wp14:editId="11ECCFB7">
+            <wp:extent cx="3372321" cy="1686160"/>
+            <wp:effectExtent l="0" t="0" r="0" b="9525"/>
+            <wp:docPr id="4" name="Imagem 4"/>
+            <wp:cNvGraphicFramePr>
+              <a:graphicFrameLocks xmlns:a="http://schemas.openxmlformats.org/drawingml/2006/main" noChangeAspect="1"/>
+            </wp:cNvGraphicFramePr>
+            <a:graphic xmlns:a="http://schemas.openxmlformats.org/drawingml/2006/main">
+              <a:graphicData uri="http://schemas.openxmlformats.org/drawingml/2006/picture">
+                <pic:pic xmlns:pic="http://schemas.openxmlformats.org/drawingml/2006/picture">
+                  <pic:nvPicPr>
+                    <pic:cNvPr id="1" name=""/>
+                    <pic:cNvPicPr/>
+                  </pic:nvPicPr>
+                  <pic:blipFill>
+                    <a:blip r:embed="rId11"/>
+                    <a:stretch>
+                      <a:fillRect/>
+                    </a:stretch>
+                  </pic:blipFill>
+                  <pic:spPr>
+                    <a:xfrm>
+                      <a:off x="0" y="0"/>
+                      <a:ext cx="3372321" cy="1686160"/>
+                    </a:xfrm>
+                    <a:prstGeom prst="rect">
+                      <a:avLst/>
+                    </a:prstGeom>
+                  </pic:spPr>
+                </pic:pic>
+              </a:graphicData>
+            </a:graphic>
+          </wp:inline>
+        </w:drawing>
+      </w:r>
+    </w:p>
+    <w:p>
+      <w:pPr>
+        <w:rPr>
+          <w:rFonts w:ascii="Times New Roman" w:hAnsi="Times New Roman" w:cs="Times New Roman"/>
+          <w:sz w:val="24"/>
+          <w:szCs w:val="24"/>
+        </w:rPr>
+      </w:pPr>
+    </w:p>
+    <w:p>
+      <w:pPr>
+        <w:rPr>
+          <w:rFonts w:ascii="Times New Roman" w:hAnsi="Times New Roman" w:cs="Times New Roman"/>
+          <w:sz w:val="24"/>
+          <w:szCs w:val="24"/>
+        </w:rPr>
+      </w:pPr>
+      <w:r>
+        <w:rPr>
+          <w:rFonts w:ascii="Times New Roman" w:hAnsi="Times New Roman" w:cs="Times New Roman"/>
+          <w:sz w:val="24"/>
+          <w:szCs w:val="24"/>
+        </w:rPr>
+        <w:t>Exemplo de Parquet:</w:t>
+      </w:r>
+    </w:p>
+    <w:p>
+      <w:pPr>
+        <w:rPr>
+          <w:rFonts w:ascii="Times New Roman" w:hAnsi="Times New Roman" w:cs="Times New Roman"/>
+          <w:sz w:val="24"/>
+          <w:szCs w:val="24"/>
+        </w:rPr>
+      </w:pPr>
+      <w:r>
+        <w:rPr>
+          <w:rFonts w:ascii="Times New Roman" w:hAnsi="Times New Roman" w:cs="Times New Roman"/>
+          <w:noProof/>
+          <w:sz w:val="24"/>
+          <w:szCs w:val="24"/>
+        </w:rPr>
+        <w:drawing>
+          <wp:inline distT="0" distB="0" distL="0" distR="0" wp14:anchorId="3204C285" wp14:editId="7BA73F28">
+            <wp:extent cx="4239217" cy="1933845"/>
+            <wp:effectExtent l="0" t="0" r="9525" b="9525"/>
+            <wp:docPr id="5" name="Imagem 5"/>
+            <wp:cNvGraphicFramePr>
+              <a:graphicFrameLocks xmlns:a="http://schemas.openxmlformats.org/drawingml/2006/main" noChangeAspect="1"/>
+            </wp:cNvGraphicFramePr>
+            <a:graphic xmlns:a="http://schemas.openxmlformats.org/drawingml/2006/main">
+              <a:graphicData uri="http://schemas.openxmlformats.org/drawingml/2006/picture">
+                <pic:pic xmlns:pic="http://schemas.openxmlformats.org/drawingml/2006/picture">
+                  <pic:nvPicPr>
+                    <pic:cNvPr id="1" name=""/>
+                    <pic:cNvPicPr/>
+                  </pic:nvPicPr>
+                  <pic:blipFill>
+                    <a:blip r:embed="rId12"/>
+                    <a:stretch>
+                      <a:fillRect/>
+                    </a:stretch>
+                  </pic:blipFill>
+                  <pic:spPr>
+                    <a:xfrm>
+                      <a:off x="0" y="0"/>
+                      <a:ext cx="4239217" cy="1933845"/>
+                    </a:xfrm>
+                    <a:prstGeom prst="rect">
+                      <a:avLst/>
+                    </a:prstGeom>
+                  </pic:spPr>
+                </pic:pic>
+              </a:graphicData>
+            </a:graphic>
+          </wp:inline>
+        </w:drawing>
+      </w:r>
+    </w:p>
+    <w:p>
+      <w:pPr>
+        <w:rPr>
+          <w:rFonts w:ascii="Times New Roman" w:hAnsi="Times New Roman" w:cs="Times New Roman"/>
+          <w:b/>
+          <w:bCs/>
+          <w:sz w:val="24"/>
+          <w:szCs w:val="24"/>
+        </w:rPr>
+      </w:pPr>
+      <w:r>
+        <w:rPr>
+          <w:rFonts w:ascii="Times New Roman" w:hAnsi="Times New Roman" w:cs="Times New Roman"/>
+          <w:b/>
+          <w:bCs/>
+          <w:sz w:val="24"/>
+          <w:szCs w:val="24"/>
+        </w:rPr>
+        <w:t>O que são dados não estruturados?</w:t>
+      </w:r>
+    </w:p>
+    <w:p>
+      <w:pPr>
+        <w:rPr>
+          <w:rFonts w:ascii="Times New Roman" w:hAnsi="Times New Roman" w:cs="Times New Roman"/>
+          <w:sz w:val="24"/>
+          <w:szCs w:val="24"/>
+        </w:rPr>
+      </w:pPr>
+      <w:r>
+        <w:rPr>
+          <w:rFonts w:ascii="Times New Roman" w:hAnsi="Times New Roman" w:cs="Times New Roman"/>
+          <w:sz w:val="24"/>
+          <w:szCs w:val="24"/>
+        </w:rPr>
+        <w:t>Não contém campos naturalmente. Exemplos: Vídeo, áudio, streaming de mídia, documentos.</w:t>
+      </w:r>
+    </w:p>
+    <w:p>
+      <w:pPr>
+        <w:rPr>
+          <w:rFonts w:ascii="Times New Roman" w:hAnsi="Times New Roman" w:cs="Times New Roman"/>
+          <w:sz w:val="24"/>
+          <w:szCs w:val="24"/>
+        </w:rPr>
+      </w:pPr>
+      <w:r>
+        <w:rPr>
+          <w:rFonts w:ascii="Times New Roman" w:hAnsi="Times New Roman" w:cs="Times New Roman"/>
+          <w:sz w:val="24"/>
+          <w:szCs w:val="24"/>
+        </w:rPr>
+        <w:t>Usado com frequência para extrair organização de dados e categorizar ou identificar “estruturas”</w:t>
+      </w:r>
+    </w:p>
+    <w:p>
+      <w:pPr>
+        <w:rPr>
+          <w:rFonts w:ascii="Times New Roman" w:hAnsi="Times New Roman" w:cs="Times New Roman"/>
+          <w:sz w:val="24"/>
+          <w:szCs w:val="24"/>
+        </w:rPr>
+      </w:pPr>
+      <w:r>
+        <w:rPr>
+          <w:rFonts w:ascii="Times New Roman" w:hAnsi="Times New Roman" w:cs="Times New Roman"/>
+          <w:sz w:val="24"/>
+          <w:szCs w:val="24"/>
+        </w:rPr>
+        <w:t xml:space="preserve">Frequentemente usado em combinação com recursos de </w:t>
+      </w:r>
+      <w:proofErr w:type="spellStart"/>
+      <w:r>
+        <w:rPr>
+          <w:rFonts w:ascii="Times New Roman" w:hAnsi="Times New Roman" w:cs="Times New Roman"/>
+          <w:sz w:val="24"/>
+          <w:szCs w:val="24"/>
+        </w:rPr>
+        <w:t>Machine</w:t>
+      </w:r>
+      <w:proofErr w:type="spellEnd"/>
+      <w:r>
+        <w:rPr>
+          <w:rFonts w:ascii="Times New Roman" w:hAnsi="Times New Roman" w:cs="Times New Roman"/>
+          <w:sz w:val="24"/>
+          <w:szCs w:val="24"/>
+        </w:rPr>
+        <w:t xml:space="preserve"> Learning ou Services cognitivos para extrair dados, usando: Análise de Texto, Análise de sentimento com APIs cognitivas, API de Visão.</w:t>
+      </w:r>
+    </w:p>
+    <w:p>
+      <w:pPr>
+        <w:rPr>
+          <w:rFonts w:ascii="Times New Roman" w:hAnsi="Times New Roman" w:cs="Times New Roman"/>
+          <w:sz w:val="24"/>
+          <w:szCs w:val="24"/>
+        </w:rPr>
+      </w:pPr>
+    </w:p>
+    <w:p>
+      <w:pPr>
+        <w:rPr>
+          <w:rFonts w:ascii="Times New Roman" w:hAnsi="Times New Roman" w:cs="Times New Roman"/>
+          <w:b/>
+          <w:bCs/>
+          <w:sz w:val="24"/>
+          <w:szCs w:val="24"/>
+        </w:rPr>
+      </w:pPr>
+      <w:r>
+        <w:rPr>
+          <w:rFonts w:ascii="Times New Roman" w:hAnsi="Times New Roman" w:cs="Times New Roman"/>
+          <w:b/>
+          <w:bCs/>
+          <w:sz w:val="24"/>
+          <w:szCs w:val="24"/>
+        </w:rPr>
+        <w:lastRenderedPageBreak/>
+        <w:t xml:space="preserve">O que é </w:t>
+      </w:r>
+      <w:proofErr w:type="spellStart"/>
+      <w:r>
+        <w:rPr>
+          <w:rFonts w:ascii="Times New Roman" w:hAnsi="Times New Roman" w:cs="Times New Roman"/>
+          <w:b/>
+          <w:bCs/>
+          <w:sz w:val="24"/>
+          <w:szCs w:val="24"/>
+        </w:rPr>
+        <w:t>NoSQL</w:t>
+      </w:r>
+      <w:proofErr w:type="spellEnd"/>
+      <w:r>
+        <w:rPr>
+          <w:rFonts w:ascii="Times New Roman" w:hAnsi="Times New Roman" w:cs="Times New Roman"/>
+          <w:b/>
+          <w:bCs/>
+          <w:sz w:val="24"/>
+          <w:szCs w:val="24"/>
+        </w:rPr>
+        <w:t>?</w:t>
+      </w:r>
+    </w:p>
+    <w:p>
+      <w:pPr>
+        <w:rPr>
+          <w:rFonts w:ascii="Times New Roman" w:hAnsi="Times New Roman" w:cs="Times New Roman"/>
+          <w:sz w:val="24"/>
+          <w:szCs w:val="24"/>
+        </w:rPr>
+      </w:pPr>
+      <w:r>
+        <w:rPr>
+          <w:rFonts w:ascii="Times New Roman" w:hAnsi="Times New Roman" w:cs="Times New Roman"/>
+          <w:sz w:val="24"/>
+          <w:szCs w:val="24"/>
+        </w:rPr>
+        <w:t>Termo solto para descrever não relacional</w:t>
+      </w:r>
+    </w:p>
+    <w:p>
+      <w:pPr>
+        <w:rPr>
+          <w:rFonts w:ascii="Times New Roman" w:hAnsi="Times New Roman" w:cs="Times New Roman"/>
+          <w:sz w:val="24"/>
+          <w:szCs w:val="24"/>
+        </w:rPr>
+      </w:pPr>
+      <w:r>
+        <w:rPr>
+          <w:rFonts w:ascii="Times New Roman" w:hAnsi="Times New Roman" w:cs="Times New Roman"/>
+          <w:sz w:val="24"/>
+          <w:szCs w:val="24"/>
+        </w:rPr>
+        <w:t xml:space="preserve">Repositórios de chave-valor, </w:t>
+      </w:r>
+      <w:proofErr w:type="gramStart"/>
+      <w:r>
+        <w:rPr>
+          <w:rFonts w:ascii="Times New Roman" w:hAnsi="Times New Roman" w:cs="Times New Roman"/>
+          <w:sz w:val="24"/>
+          <w:szCs w:val="24"/>
+        </w:rPr>
+        <w:t>Baseado</w:t>
+      </w:r>
+      <w:proofErr w:type="gramEnd"/>
+      <w:r>
+        <w:rPr>
+          <w:rFonts w:ascii="Times New Roman" w:hAnsi="Times New Roman" w:cs="Times New Roman"/>
+          <w:sz w:val="24"/>
+          <w:szCs w:val="24"/>
+        </w:rPr>
+        <w:t xml:space="preserve"> em documento, Banco de dados de família de colunas, Banco de dados Grafo.</w:t>
+      </w:r>
+    </w:p>
+    <w:p>
+      <w:pPr>
+        <w:rPr>
+          <w:rFonts w:ascii="Times New Roman" w:hAnsi="Times New Roman" w:cs="Times New Roman"/>
+          <w:b/>
+          <w:bCs/>
+          <w:sz w:val="24"/>
+          <w:szCs w:val="24"/>
+        </w:rPr>
+      </w:pPr>
+      <w:r>
+        <w:rPr>
+          <w:rFonts w:ascii="Times New Roman" w:hAnsi="Times New Roman" w:cs="Times New Roman"/>
+          <w:b/>
+          <w:bCs/>
+          <w:sz w:val="24"/>
+          <w:szCs w:val="24"/>
+        </w:rPr>
+        <w:t>O que é um banco de dados de grafo?</w:t>
+      </w:r>
+    </w:p>
+    <w:p>
+      <w:pPr>
+        <w:rPr>
+          <w:rFonts w:ascii="Times New Roman" w:hAnsi="Times New Roman" w:cs="Times New Roman"/>
+          <w:sz w:val="24"/>
+          <w:szCs w:val="24"/>
+        </w:rPr>
+      </w:pPr>
+      <w:r>
+        <w:rPr>
+          <w:rFonts w:ascii="Times New Roman" w:hAnsi="Times New Roman" w:cs="Times New Roman"/>
+          <w:sz w:val="24"/>
+          <w:szCs w:val="24"/>
+        </w:rPr>
+        <w:t>É um banco que armazena entidades centradas ao redor de relacionamentos.</w:t>
+      </w:r>
+    </w:p>
+    <w:p>
+      <w:pPr>
+        <w:rPr>
+          <w:rFonts w:ascii="Times New Roman" w:hAnsi="Times New Roman" w:cs="Times New Roman"/>
+          <w:sz w:val="24"/>
+          <w:szCs w:val="24"/>
+        </w:rPr>
+      </w:pPr>
+      <w:r>
+        <w:rPr>
+          <w:rFonts w:ascii="Times New Roman" w:hAnsi="Times New Roman" w:cs="Times New Roman"/>
+          <w:sz w:val="24"/>
+          <w:szCs w:val="24"/>
+        </w:rPr>
+        <w:t>Permite que aplicativos realizem consultas percorrendo uma rede de nós e bordas.</w:t>
+      </w:r>
+    </w:p>
+    <w:p>
+      <w:pPr>
+        <w:rPr>
+          <w:rFonts w:ascii="Times New Roman" w:hAnsi="Times New Roman" w:cs="Times New Roman"/>
+          <w:sz w:val="24"/>
+          <w:szCs w:val="24"/>
+        </w:rPr>
+      </w:pPr>
+      <w:r>
+        <w:rPr>
+          <w:rFonts w:ascii="Times New Roman" w:hAnsi="Times New Roman" w:cs="Times New Roman"/>
+          <w:sz w:val="24"/>
+          <w:szCs w:val="24"/>
+        </w:rPr>
+        <w:t>Exercício</w:t>
+      </w:r>
+    </w:p>
+    <w:p>
+      <w:pPr>
+        <w:rPr>
+          <w:rFonts w:ascii="Times New Roman" w:hAnsi="Times New Roman" w:cs="Times New Roman"/>
+          <w:sz w:val="24"/>
+          <w:szCs w:val="24"/>
+        </w:rPr>
+      </w:pPr>
+      <w:r>
+        <w:rPr>
+          <w:rFonts w:ascii="Times New Roman" w:hAnsi="Times New Roman" w:cs="Times New Roman"/>
+          <w:noProof/>
+          <w:sz w:val="24"/>
+          <w:szCs w:val="24"/>
+        </w:rPr>
+        <w:drawing>
+          <wp:inline distT="0" distB="0" distL="0" distR="0" wp14:anchorId="673FC858" wp14:editId="69450AB5">
+            <wp:extent cx="6645910" cy="2984500"/>
+            <wp:effectExtent l="0" t="0" r="2540" b="6350"/>
+            <wp:docPr id="6" name="Imagem 6"/>
+            <wp:cNvGraphicFramePr>
+              <a:graphicFrameLocks xmlns:a="http://schemas.openxmlformats.org/drawingml/2006/main" noChangeAspect="1"/>
+            </wp:cNvGraphicFramePr>
+            <a:graphic xmlns:a="http://schemas.openxmlformats.org/drawingml/2006/main">
+              <a:graphicData uri="http://schemas.openxmlformats.org/drawingml/2006/picture">
+                <pic:pic xmlns:pic="http://schemas.openxmlformats.org/drawingml/2006/picture">
+                  <pic:nvPicPr>
+                    <pic:cNvPr id="1" name=""/>
+                    <pic:cNvPicPr/>
+                  </pic:nvPicPr>
+                  <pic:blipFill>
+                    <a:blip r:embed="rId13"/>
+                    <a:stretch>
+                      <a:fillRect/>
+                    </a:stretch>
+                  </pic:blipFill>
+                  <pic:spPr>
+                    <a:xfrm>
+                      <a:off x="0" y="0"/>
+                      <a:ext cx="6645910" cy="2984500"/>
+                    </a:xfrm>
+                    <a:prstGeom prst="rect">
+                      <a:avLst/>
+                    </a:prstGeom>
+                  </pic:spPr>
+                </pic:pic>
+              </a:graphicData>
+            </a:graphic>
+          </wp:inline>
+        </w:drawing>
+      </w:r>
+    </w:p>
+    <w:p>
+      <w:pPr>
+        <w:rPr>
+          <w:rFonts w:ascii="Times New Roman" w:hAnsi="Times New Roman" w:cs="Times New Roman"/>
+          <w:sz w:val="24"/>
+          <w:szCs w:val="24"/>
+        </w:rPr>
+      </w:pPr>
+    </w:p>
+    <w:p>
+      <w:pPr>
+        <w:tabs>
+          <w:tab w:val="left" w:pos="945"/>
+        </w:tabs>
+        <w:rPr>
+          <w:rFonts w:ascii="Times New Roman" w:hAnsi="Times New Roman" w:cs="Times New Roman"/>
+          <w:b/>
+          <w:bCs/>
+          <w:sz w:val="24"/>
+          <w:szCs w:val="24"/>
+        </w:rPr>
+      </w:pPr>
+      <w:r>
+        <w:rPr>
+          <w:rFonts w:ascii="Times New Roman" w:hAnsi="Times New Roman" w:cs="Times New Roman"/>
+          <w:b/>
+          <w:bCs/>
+          <w:sz w:val="24"/>
+          <w:szCs w:val="24"/>
+        </w:rPr>
+        <w:t>Conceitos de Análise de Dados</w:t>
+      </w:r>
+    </w:p>
+    <w:p>
+      <w:pPr>
+        <w:tabs>
+          <w:tab w:val="left" w:pos="945"/>
+        </w:tabs>
+        <w:rPr>
+          <w:rFonts w:ascii="Times New Roman" w:hAnsi="Times New Roman" w:cs="Times New Roman"/>
+          <w:sz w:val="24"/>
+          <w:szCs w:val="24"/>
+        </w:rPr>
+      </w:pPr>
+      <w:r>
+        <w:rPr>
+          <w:rFonts w:ascii="Times New Roman" w:hAnsi="Times New Roman" w:cs="Times New Roman"/>
+          <w:sz w:val="24"/>
+          <w:szCs w:val="24"/>
+        </w:rPr>
+        <w:t>A jornada dos dados</w:t>
+      </w:r>
+    </w:p>
+    <w:p>
+      <w:pPr>
+        <w:tabs>
+          <w:tab w:val="left" w:pos="945"/>
+        </w:tabs>
+        <w:rPr>
+          <w:rFonts w:ascii="Times New Roman" w:hAnsi="Times New Roman" w:cs="Times New Roman"/>
+          <w:sz w:val="24"/>
+          <w:szCs w:val="24"/>
+        </w:rPr>
+      </w:pPr>
+      <w:r>
+        <w:rPr>
+          <w:rFonts w:ascii="Times New Roman" w:hAnsi="Times New Roman" w:cs="Times New Roman"/>
+          <w:sz w:val="24"/>
+          <w:szCs w:val="24"/>
+        </w:rPr>
+        <w:t>Ingestão de Dados: O processo de obtenção e importação de dados para uso imediato ou armazenamento em um banco de dados.</w:t>
+      </w:r>
+    </w:p>
+    <w:p>
+      <w:pPr>
+        <w:tabs>
+          <w:tab w:val="left" w:pos="945"/>
+        </w:tabs>
+        <w:rPr>
+          <w:rFonts w:ascii="Times New Roman" w:hAnsi="Times New Roman" w:cs="Times New Roman"/>
+          <w:sz w:val="24"/>
+          <w:szCs w:val="24"/>
+        </w:rPr>
+      </w:pPr>
+      <w:r>
+        <w:rPr>
+          <w:rFonts w:ascii="Times New Roman" w:hAnsi="Times New Roman" w:cs="Times New Roman"/>
+          <w:sz w:val="24"/>
+          <w:szCs w:val="24"/>
+        </w:rPr>
+        <w:t>Processamento de dados: Pega os dados em sua forma bruta, limpa-os e converte-os em um formato mais significativo.</w:t>
+      </w:r>
+    </w:p>
+    <w:p>
+      <w:pPr>
+        <w:tabs>
+          <w:tab w:val="left" w:pos="945"/>
+        </w:tabs>
+        <w:rPr>
+          <w:rFonts w:ascii="Times New Roman" w:hAnsi="Times New Roman" w:cs="Times New Roman"/>
+          <w:sz w:val="24"/>
+          <w:szCs w:val="24"/>
+        </w:rPr>
+      </w:pPr>
+      <w:r>
+        <w:rPr>
+          <w:rFonts w:ascii="Times New Roman" w:hAnsi="Times New Roman" w:cs="Times New Roman"/>
+          <w:sz w:val="24"/>
+          <w:szCs w:val="24"/>
+        </w:rPr>
+        <w:t>Visualização de dados: Consulte os dados e crie representações gráficas de informações e dados.</w:t>
+      </w:r>
+    </w:p>
+    <w:p>
+      <w:pPr>
+        <w:tabs>
+          <w:tab w:val="left" w:pos="945"/>
+        </w:tabs>
+        <w:rPr>
+          <w:rFonts w:ascii="Times New Roman" w:hAnsi="Times New Roman" w:cs="Times New Roman"/>
+          <w:sz w:val="24"/>
+          <w:szCs w:val="24"/>
+        </w:rPr>
+      </w:pPr>
+      <w:r>
+        <w:rPr>
+          <w:rFonts w:ascii="Times New Roman" w:hAnsi="Times New Roman" w:cs="Times New Roman"/>
+          <w:noProof/>
+          <w:sz w:val="24"/>
+          <w:szCs w:val="24"/>
+        </w:rPr>
+        <w:drawing>
+          <wp:inline distT="0" distB="0" distL="0" distR="0" wp14:anchorId="00D0250D" wp14:editId="7D858344">
+            <wp:extent cx="5047172" cy="1685925"/>
+            <wp:effectExtent l="0" t="0" r="1270" b="0"/>
+            <wp:docPr id="7" name="Imagem 7"/>
+            <wp:cNvGraphicFramePr>
+              <a:graphicFrameLocks xmlns:a="http://schemas.openxmlformats.org/drawingml/2006/main" noChangeAspect="1"/>
+            </wp:cNvGraphicFramePr>
+            <a:graphic xmlns:a="http://schemas.openxmlformats.org/drawingml/2006/main">
+              <a:graphicData uri="http://schemas.openxmlformats.org/drawingml/2006/picture">
+                <pic:pic xmlns:pic="http://schemas.openxmlformats.org/drawingml/2006/picture">
+                  <pic:nvPicPr>
+                    <pic:cNvPr id="1" name=""/>
+                    <pic:cNvPicPr/>
+                  </pic:nvPicPr>
+                  <pic:blipFill>
+                    <a:blip r:embed="rId14"/>
+                    <a:stretch>
+                      <a:fillRect/>
+                    </a:stretch>
+                  </pic:blipFill>
+                  <pic:spPr>
+                    <a:xfrm>
+                      <a:off x="0" y="0"/>
+                      <a:ext cx="5051226" cy="1687279"/>
+                    </a:xfrm>
+                    <a:prstGeom prst="rect">
+                      <a:avLst/>
+                    </a:prstGeom>
+                  </pic:spPr>
+                </pic:pic>
+              </a:graphicData>
+            </a:graphic>
+          </wp:inline>
+        </w:drawing>
+      </w:r>
+    </w:p>
+    <w:p>
+      <w:pPr>
+        <w:rPr>
+          <w:rFonts w:ascii="Times New Roman" w:hAnsi="Times New Roman" w:cs="Times New Roman"/>
+          <w:sz w:val="24"/>
+          <w:szCs w:val="24"/>
+        </w:rPr>
+      </w:pPr>
+    </w:p>
+    <w:p>
+      <w:pPr>
+        <w:rPr>
+          <w:rFonts w:ascii="Times New Roman" w:hAnsi="Times New Roman" w:cs="Times New Roman"/>
+          <w:sz w:val="24"/>
+          <w:szCs w:val="24"/>
+        </w:rPr>
+      </w:pPr>
+    </w:p>
+    <w:p>
+      <w:pPr>
+        <w:rPr>
+          <w:rFonts w:ascii="Times New Roman" w:hAnsi="Times New Roman" w:cs="Times New Roman"/>
+          <w:b/>
+          <w:bCs/>
+          <w:sz w:val="24"/>
+          <w:szCs w:val="24"/>
+        </w:rPr>
+      </w:pPr>
+      <w:r>
+        <w:rPr>
+          <w:rFonts w:ascii="Times New Roman" w:hAnsi="Times New Roman" w:cs="Times New Roman"/>
+          <w:b/>
+          <w:bCs/>
+          <w:sz w:val="24"/>
+          <w:szCs w:val="24"/>
+        </w:rPr>
+        <w:lastRenderedPageBreak/>
+        <w:t>Visualização de dados</w:t>
+      </w:r>
+    </w:p>
+    <w:p>
+      <w:pPr>
+        <w:rPr>
+          <w:rFonts w:ascii="Times New Roman" w:hAnsi="Times New Roman" w:cs="Times New Roman"/>
+          <w:sz w:val="24"/>
+          <w:szCs w:val="24"/>
+        </w:rPr>
+      </w:pPr>
+      <w:r>
+        <w:rPr>
+          <w:rFonts w:ascii="Times New Roman" w:hAnsi="Times New Roman" w:cs="Times New Roman"/>
+          <w:sz w:val="24"/>
+          <w:szCs w:val="24"/>
+        </w:rPr>
+        <w:t>Um modelo de negócios pode conter uma enorme quantidade de informações – há técnicas para analisar e entender as informações em seus modelos como:</w:t>
+      </w:r>
+    </w:p>
+    <w:p>
+      <w:pPr>
+        <w:rPr>
+          <w:rFonts w:ascii="Times New Roman" w:hAnsi="Times New Roman" w:cs="Times New Roman"/>
+          <w:sz w:val="24"/>
+          <w:szCs w:val="24"/>
+        </w:rPr>
+      </w:pPr>
+      <w:r>
+        <w:rPr>
+          <w:rFonts w:ascii="Times New Roman" w:hAnsi="Times New Roman" w:cs="Times New Roman"/>
+          <w:sz w:val="24"/>
+          <w:szCs w:val="24"/>
+        </w:rPr>
+        <w:t>Relatórios</w:t>
+      </w:r>
+      <w:r>
+        <w:rPr>
+          <w:rFonts w:ascii="Times New Roman" w:hAnsi="Times New Roman" w:cs="Times New Roman"/>
+          <w:sz w:val="24"/>
+          <w:szCs w:val="24"/>
+        </w:rPr>
+        <w:tab/>
+      </w:r>
+      <w:r>
+        <w:rPr>
+          <w:rFonts w:ascii="Times New Roman" w:hAnsi="Times New Roman" w:cs="Times New Roman"/>
+          <w:sz w:val="24"/>
+          <w:szCs w:val="24"/>
+        </w:rPr>
+        <w:tab/>
+      </w:r>
+      <w:proofErr w:type="spellStart"/>
+      <w:r>
+        <w:rPr>
+          <w:rFonts w:ascii="Times New Roman" w:hAnsi="Times New Roman" w:cs="Times New Roman"/>
+          <w:sz w:val="24"/>
+          <w:szCs w:val="24"/>
+        </w:rPr>
+        <w:t>Businnes</w:t>
+      </w:r>
+      <w:proofErr w:type="spellEnd"/>
+      <w:r>
+        <w:rPr>
+          <w:rFonts w:ascii="Times New Roman" w:hAnsi="Times New Roman" w:cs="Times New Roman"/>
+          <w:sz w:val="24"/>
+          <w:szCs w:val="24"/>
+        </w:rPr>
+        <w:t xml:space="preserve"> </w:t>
+      </w:r>
+      <w:proofErr w:type="spellStart"/>
+      <w:r>
+        <w:rPr>
+          <w:rFonts w:ascii="Times New Roman" w:hAnsi="Times New Roman" w:cs="Times New Roman"/>
+          <w:sz w:val="24"/>
+          <w:szCs w:val="24"/>
+        </w:rPr>
+        <w:t>Intelligence</w:t>
+      </w:r>
+      <w:proofErr w:type="spellEnd"/>
+      <w:r>
+        <w:rPr>
+          <w:rFonts w:ascii="Times New Roman" w:hAnsi="Times New Roman" w:cs="Times New Roman"/>
+          <w:sz w:val="24"/>
+          <w:szCs w:val="24"/>
+        </w:rPr>
+        <w:t xml:space="preserve"> (BI)</w:t>
+      </w:r>
+      <w:r>
+        <w:rPr>
+          <w:rFonts w:ascii="Times New Roman" w:hAnsi="Times New Roman" w:cs="Times New Roman"/>
+          <w:sz w:val="24"/>
+          <w:szCs w:val="24"/>
+        </w:rPr>
+        <w:tab/>
+      </w:r>
+      <w:r>
+        <w:rPr>
+          <w:rFonts w:ascii="Times New Roman" w:hAnsi="Times New Roman" w:cs="Times New Roman"/>
+          <w:sz w:val="24"/>
+          <w:szCs w:val="24"/>
+        </w:rPr>
+        <w:tab/>
+        <w:t>Visualização de Dados</w:t>
+      </w:r>
+    </w:p>
+    <w:p>
+      <w:pPr>
+        <w:rPr>
+          <w:rFonts w:ascii="Times New Roman" w:hAnsi="Times New Roman" w:cs="Times New Roman"/>
+          <w:sz w:val="24"/>
+          <w:szCs w:val="24"/>
+        </w:rPr>
+      </w:pPr>
+    </w:p>
+    <w:p>
+      <w:pPr>
+        <w:rPr>
+          <w:rFonts w:ascii="Times New Roman" w:hAnsi="Times New Roman" w:cs="Times New Roman"/>
+          <w:b/>
+          <w:bCs/>
+          <w:sz w:val="24"/>
+          <w:szCs w:val="24"/>
+        </w:rPr>
+      </w:pPr>
+      <w:r>
+        <w:rPr>
+          <w:rFonts w:ascii="Times New Roman" w:hAnsi="Times New Roman" w:cs="Times New Roman"/>
+          <w:b/>
+          <w:bCs/>
+          <w:sz w:val="24"/>
+          <w:szCs w:val="24"/>
+        </w:rPr>
+        <w:t>Explorar a análise de dados</w:t>
+      </w:r>
+    </w:p>
+    <w:p>
+      <w:pPr>
+        <w:rPr>
+          <w:rFonts w:ascii="Times New Roman" w:hAnsi="Times New Roman" w:cs="Times New Roman"/>
+          <w:sz w:val="24"/>
+          <w:szCs w:val="24"/>
+        </w:rPr>
+      </w:pPr>
+      <w:r>
+        <w:rPr>
+          <w:rFonts w:ascii="Times New Roman" w:hAnsi="Times New Roman" w:cs="Times New Roman"/>
+          <w:sz w:val="24"/>
+          <w:szCs w:val="24"/>
+        </w:rPr>
+        <w:t>Descritiva = O que aconteceu?</w:t>
+      </w:r>
+    </w:p>
+    <w:p>
+      <w:pPr>
+        <w:rPr>
+          <w:rFonts w:ascii="Times New Roman" w:hAnsi="Times New Roman" w:cs="Times New Roman"/>
+          <w:sz w:val="24"/>
+          <w:szCs w:val="24"/>
+        </w:rPr>
+      </w:pPr>
+      <w:r>
+        <w:rPr>
+          <w:rFonts w:ascii="Times New Roman" w:hAnsi="Times New Roman" w:cs="Times New Roman"/>
+          <w:sz w:val="24"/>
+          <w:szCs w:val="24"/>
+        </w:rPr>
+        <w:t>Diagnóstica = Porque aconteceu?</w:t>
+      </w:r>
+    </w:p>
+    <w:p>
+      <w:pPr>
+        <w:rPr>
+          <w:rFonts w:ascii="Times New Roman" w:hAnsi="Times New Roman" w:cs="Times New Roman"/>
+          <w:sz w:val="24"/>
+          <w:szCs w:val="24"/>
+        </w:rPr>
+      </w:pPr>
+      <w:r>
+        <w:rPr>
+          <w:rFonts w:ascii="Times New Roman" w:hAnsi="Times New Roman" w:cs="Times New Roman"/>
+          <w:sz w:val="24"/>
+          <w:szCs w:val="24"/>
+        </w:rPr>
+        <w:t>Preditiva = O que vai acontecer no futuro?</w:t>
+      </w:r>
+    </w:p>
+    <w:p>
+      <w:pPr>
+        <w:rPr>
+          <w:rFonts w:ascii="Times New Roman" w:hAnsi="Times New Roman" w:cs="Times New Roman"/>
+          <w:sz w:val="24"/>
+          <w:szCs w:val="24"/>
+        </w:rPr>
+      </w:pPr>
+      <w:r>
+        <w:rPr>
+          <w:rFonts w:ascii="Times New Roman" w:hAnsi="Times New Roman" w:cs="Times New Roman"/>
+          <w:sz w:val="24"/>
+          <w:szCs w:val="24"/>
+        </w:rPr>
+        <w:t>Prescritiva = O que eu preciso fazer para aquilo acontecer ou não acontecer?</w:t>
+      </w:r>
+    </w:p>
+    <w:p>
+      <w:pPr>
+        <w:rPr>
+          <w:rFonts w:ascii="Times New Roman" w:hAnsi="Times New Roman" w:cs="Times New Roman"/>
+          <w:sz w:val="24"/>
+          <w:szCs w:val="24"/>
+        </w:rPr>
+      </w:pPr>
+      <w:r>
+        <w:rPr>
+          <w:rFonts w:ascii="Times New Roman" w:hAnsi="Times New Roman" w:cs="Times New Roman"/>
+          <w:sz w:val="24"/>
+          <w:szCs w:val="24"/>
+        </w:rPr>
+        <w:t>Cognitiva = Tirar tendências de todas as análises.</w:t>
+      </w:r>
+    </w:p>
+    <w:p>
+      <w:pPr>
+        <w:rPr>
+          <w:rFonts w:ascii="Times New Roman" w:hAnsi="Times New Roman" w:cs="Times New Roman"/>
+          <w:sz w:val="24"/>
+          <w:szCs w:val="24"/>
+        </w:rPr>
+      </w:pPr>
+      <w:r>
+        <w:rPr>
+          <w:rFonts w:ascii="Times New Roman" w:hAnsi="Times New Roman" w:cs="Times New Roman"/>
+          <w:noProof/>
+          <w:sz w:val="24"/>
+          <w:szCs w:val="24"/>
+        </w:rPr>
+        <w:drawing>
+          <wp:inline distT="0" distB="0" distL="0" distR="0" wp14:anchorId="6AF06FE1" wp14:editId="1BFC0BE8">
+            <wp:extent cx="6645910" cy="2970530"/>
+            <wp:effectExtent l="0" t="0" r="2540" b="1270"/>
+            <wp:docPr id="8" name="Imagem 8"/>
+            <wp:cNvGraphicFramePr>
+              <a:graphicFrameLocks xmlns:a="http://schemas.openxmlformats.org/drawingml/2006/main" noChangeAspect="1"/>
+            </wp:cNvGraphicFramePr>
+            <a:graphic xmlns:a="http://schemas.openxmlformats.org/drawingml/2006/main">
+              <a:graphicData uri="http://schemas.openxmlformats.org/drawingml/2006/picture">
+                <pic:pic xmlns:pic="http://schemas.openxmlformats.org/drawingml/2006/picture">
+                  <pic:nvPicPr>
+                    <pic:cNvPr id="1" name=""/>
+                    <pic:cNvPicPr/>
+                  </pic:nvPicPr>
+                  <pic:blipFill>
+                    <a:blip r:embed="rId15"/>
+                    <a:stretch>
+                      <a:fillRect/>
+                    </a:stretch>
+                  </pic:blipFill>
+                  <pic:spPr>
+                    <a:xfrm>
+                      <a:off x="0" y="0"/>
+                      <a:ext cx="6645910" cy="2970530"/>
+                    </a:xfrm>
+                    <a:prstGeom prst="rect">
+                      <a:avLst/>
+                    </a:prstGeom>
+                  </pic:spPr>
+                </pic:pic>
+              </a:graphicData>
+            </a:graphic>
+          </wp:inline>
+        </w:drawing>
+      </w:r>
+    </w:p>
+    <w:p>
+      <w:pPr>
+        <w:rPr>
+          <w:rFonts w:ascii="Times New Roman" w:hAnsi="Times New Roman" w:cs="Times New Roman"/>
+          <w:sz w:val="24"/>
+          <w:szCs w:val="24"/>
+        </w:rPr>
+      </w:pPr>
+    </w:p>
+    <w:p>
+      <w:pPr>
+        <w:rPr>
+          <w:rFonts w:ascii="Times New Roman" w:hAnsi="Times New Roman" w:cs="Times New Roman"/>
+          <w:sz w:val="24"/>
+          <w:szCs w:val="24"/>
+        </w:rPr>
+      </w:pPr>
+    </w:p>
+    <w:p>
+      <w:pPr>
+        <w:rPr>
+          <w:rFonts w:ascii="Times New Roman" w:hAnsi="Times New Roman" w:cs="Times New Roman"/>
+          <w:sz w:val="24"/>
+          <w:szCs w:val="24"/>
+        </w:rPr>
+      </w:pPr>
+    </w:p>
+    <w:p>
+      <w:pPr>
+        <w:rPr>
+          <w:rFonts w:ascii="Times New Roman" w:hAnsi="Times New Roman" w:cs="Times New Roman"/>
+          <w:sz w:val="24"/>
+          <w:szCs w:val="24"/>
+        </w:rPr>
+      </w:pPr>
+    </w:p>
+    <w:p>
+      <w:pPr>
+        <w:rPr>
+          <w:rFonts w:ascii="Times New Roman" w:hAnsi="Times New Roman" w:cs="Times New Roman"/>
+          <w:sz w:val="24"/>
+          <w:szCs w:val="24"/>
+        </w:rPr>
+      </w:pPr>
+    </w:p>
+    <w:p>
+      <w:pPr>
+        <w:rPr>
+          <w:rFonts w:ascii="Times New Roman" w:hAnsi="Times New Roman" w:cs="Times New Roman"/>
+          <w:sz w:val="24"/>
+          <w:szCs w:val="24"/>
+        </w:rPr>
+      </w:pPr>
+    </w:p>
+    <w:p>
+      <w:pPr>
+        <w:rPr>
+          <w:rFonts w:ascii="Times New Roman" w:hAnsi="Times New Roman" w:cs="Times New Roman"/>
+          <w:sz w:val="24"/>
+          <w:szCs w:val="24"/>
+        </w:rPr>
+      </w:pPr>
+    </w:p>
+    <w:p>
+      <w:pPr>
+        <w:rPr>
+          <w:rFonts w:ascii="Times New Roman" w:hAnsi="Times New Roman" w:cs="Times New Roman"/>
+          <w:sz w:val="24"/>
+          <w:szCs w:val="24"/>
+        </w:rPr>
+      </w:pPr>
+    </w:p>
+    <w:p>
+      <w:pPr>
+        <w:rPr>
+          <w:rFonts w:ascii="Times New Roman" w:hAnsi="Times New Roman" w:cs="Times New Roman"/>
+          <w:sz w:val="24"/>
+          <w:szCs w:val="24"/>
+        </w:rPr>
+      </w:pPr>
+    </w:p>
+    <w:p>
+      <w:pPr>
+        <w:rPr>
+          <w:rFonts w:ascii="Times New Roman" w:hAnsi="Times New Roman" w:cs="Times New Roman"/>
+          <w:sz w:val="24"/>
+          <w:szCs w:val="24"/>
+        </w:rPr>
+      </w:pPr>
+    </w:p>
+    <w:p>
+      <w:pPr>
+        <w:rPr>
+          <w:rFonts w:ascii="Times New Roman" w:hAnsi="Times New Roman" w:cs="Times New Roman"/>
+          <w:sz w:val="24"/>
+          <w:szCs w:val="24"/>
+        </w:rPr>
+      </w:pPr>
+    </w:p>
+    <w:p>
+      <w:pPr>
+        <w:rPr>
+          <w:rFonts w:ascii="Times New Roman" w:hAnsi="Times New Roman" w:cs="Times New Roman"/>
+          <w:sz w:val="24"/>
+          <w:szCs w:val="24"/>
+        </w:rPr>
+      </w:pPr>
+    </w:p>
+    <w:p>
+      <w:pPr>
+        <w:jc w:val="center"/>
+        <w:rPr>
+          <w:rFonts w:ascii="Times New Roman" w:hAnsi="Times New Roman" w:cs="Times New Roman"/>
+          <w:b/>
+          <w:bCs/>
+          <w:sz w:val="24"/>
+          <w:szCs w:val="24"/>
+        </w:rPr>
+      </w:pPr>
+      <w:r>
+        <w:rPr>
+          <w:rFonts w:ascii="Times New Roman" w:hAnsi="Times New Roman" w:cs="Times New Roman"/>
+          <w:b/>
+          <w:bCs/>
+          <w:sz w:val="24"/>
+          <w:szCs w:val="24"/>
+        </w:rPr>
+        <w:lastRenderedPageBreak/>
+        <w:t>Curso – Microsoft Azure Data Fundamentals – DP-900</w:t>
+      </w:r>
+      <w:r>
+        <w:rPr>
+          <w:rFonts w:ascii="Times New Roman" w:hAnsi="Times New Roman" w:cs="Times New Roman"/>
+          <w:b/>
+          <w:bCs/>
+          <w:sz w:val="24"/>
+          <w:szCs w:val="24"/>
+        </w:rPr>
+        <w:t xml:space="preserve"> (Aula 3)</w:t>
+      </w:r>
+    </w:p>
+    <w:p>
+      <w:pPr>
+        <w:rPr>
+          <w:rFonts w:ascii="Times New Roman" w:hAnsi="Times New Roman" w:cs="Times New Roman"/>
+          <w:sz w:val="24"/>
+          <w:szCs w:val="24"/>
+        </w:rPr>
+      </w:pPr>
+      <w:r>
+        <w:rPr>
+          <w:rFonts w:ascii="Times New Roman" w:hAnsi="Times New Roman" w:cs="Times New Roman"/>
+          <w:sz w:val="24"/>
+          <w:szCs w:val="24"/>
+        </w:rPr>
+        <w:t>SQL Server no Azure</w:t>
+      </w:r>
+    </w:p>
+    <w:p>
+      <w:pPr>
+        <w:rPr>
+          <w:rFonts w:ascii="Times New Roman" w:hAnsi="Times New Roman" w:cs="Times New Roman"/>
+          <w:sz w:val="24"/>
+          <w:szCs w:val="24"/>
+        </w:rPr>
+      </w:pPr>
+      <w:r>
+        <w:rPr>
+          <w:rFonts w:ascii="Times New Roman" w:hAnsi="Times New Roman" w:cs="Times New Roman"/>
+          <w:noProof/>
+          <w:sz w:val="24"/>
+          <w:szCs w:val="24"/>
+        </w:rPr>
+        <w:drawing>
+          <wp:inline distT="0" distB="0" distL="0" distR="0" wp14:anchorId="7AC0B7A6" wp14:editId="4E524B52">
+            <wp:extent cx="4925112" cy="1057423"/>
+            <wp:effectExtent l="0" t="0" r="0" b="9525"/>
+            <wp:docPr id="9" name="Imagem 9"/>
+            <wp:cNvGraphicFramePr>
+              <a:graphicFrameLocks xmlns:a="http://schemas.openxmlformats.org/drawingml/2006/main" noChangeAspect="1"/>
+            </wp:cNvGraphicFramePr>
+            <a:graphic xmlns:a="http://schemas.openxmlformats.org/drawingml/2006/main">
+              <a:graphicData uri="http://schemas.openxmlformats.org/drawingml/2006/picture">
+                <pic:pic xmlns:pic="http://schemas.openxmlformats.org/drawingml/2006/picture">
+                  <pic:nvPicPr>
+                    <pic:cNvPr id="1" name=""/>
+                    <pic:cNvPicPr/>
+                  </pic:nvPicPr>
+                  <pic:blipFill>
+                    <a:blip r:embed="rId16"/>
+                    <a:stretch>
+                      <a:fillRect/>
+                    </a:stretch>
+                  </pic:blipFill>
+                  <pic:spPr>
+                    <a:xfrm>
+                      <a:off x="0" y="0"/>
+                      <a:ext cx="4925112" cy="1057423"/>
+                    </a:xfrm>
+                    <a:prstGeom prst="rect">
+                      <a:avLst/>
+                    </a:prstGeom>
+                  </pic:spPr>
+                </pic:pic>
+              </a:graphicData>
+            </a:graphic>
+          </wp:inline>
+        </w:drawing>
+      </w:r>
+    </w:p>
+    <w:p>
+      <w:pPr>
+        <w:rPr>
+          <w:rFonts w:ascii="Times New Roman" w:hAnsi="Times New Roman" w:cs="Times New Roman"/>
+          <w:sz w:val="24"/>
+          <w:szCs w:val="24"/>
+        </w:rPr>
+      </w:pPr>
+      <w:r>
+        <w:rPr>
+          <w:rFonts w:ascii="Times New Roman" w:hAnsi="Times New Roman" w:cs="Times New Roman"/>
+          <w:sz w:val="24"/>
+          <w:szCs w:val="24"/>
+        </w:rPr>
+        <w:t xml:space="preserve">SQL Server em Máquinas </w:t>
+      </w:r>
+      <w:proofErr w:type="spellStart"/>
+      <w:r>
+        <w:rPr>
+          <w:rFonts w:ascii="Times New Roman" w:hAnsi="Times New Roman" w:cs="Times New Roman"/>
+          <w:sz w:val="24"/>
+          <w:szCs w:val="24"/>
+        </w:rPr>
+        <w:t>Vituais</w:t>
+      </w:r>
+      <w:proofErr w:type="spellEnd"/>
+      <w:r>
+        <w:rPr>
+          <w:rFonts w:ascii="Times New Roman" w:hAnsi="Times New Roman" w:cs="Times New Roman"/>
+          <w:sz w:val="24"/>
+          <w:szCs w:val="24"/>
+        </w:rPr>
+        <w:t xml:space="preserve"> do Azure</w:t>
+      </w:r>
+    </w:p>
+    <w:p>
+      <w:pPr>
+        <w:rPr>
+          <w:rFonts w:ascii="Times New Roman" w:hAnsi="Times New Roman" w:cs="Times New Roman"/>
+          <w:sz w:val="24"/>
+          <w:szCs w:val="24"/>
+        </w:rPr>
+      </w:pPr>
+      <w:r>
+        <w:rPr>
+          <w:rFonts w:ascii="Times New Roman" w:hAnsi="Times New Roman" w:cs="Times New Roman"/>
+          <w:sz w:val="24"/>
+          <w:szCs w:val="24"/>
+        </w:rPr>
+        <w:t>O SQL Server em Máquinas Virtuais é uma solução IaaS que permite que os usuários usem versões completas do SQL Server na nuvem sem precisar gerenciar o hardware local.</w:t>
+      </w:r>
+    </w:p>
+    <w:p>
+      <w:pPr>
+        <w:pStyle w:val="PargrafodaLista"/>
+        <w:numPr>
+          <w:ilvl w:val="0"/>
+          <w:numId w:val="1"/>
+        </w:numPr>
+        <w:rPr>
+          <w:rFonts w:ascii="Times New Roman" w:hAnsi="Times New Roman" w:cs="Times New Roman"/>
+          <w:sz w:val="24"/>
+          <w:szCs w:val="24"/>
+        </w:rPr>
+      </w:pPr>
+      <w:r>
+        <w:rPr>
+          <w:rFonts w:ascii="Times New Roman" w:hAnsi="Times New Roman" w:cs="Times New Roman"/>
+          <w:sz w:val="24"/>
+          <w:szCs w:val="24"/>
+        </w:rPr>
+        <w:t>Compatibilidade garantida com o SQL Server local;</w:t>
+      </w:r>
+    </w:p>
+    <w:p>
+      <w:pPr>
+        <w:pStyle w:val="PargrafodaLista"/>
+        <w:numPr>
+          <w:ilvl w:val="0"/>
+          <w:numId w:val="1"/>
+        </w:numPr>
+        <w:rPr>
+          <w:rFonts w:ascii="Times New Roman" w:hAnsi="Times New Roman" w:cs="Times New Roman"/>
+          <w:sz w:val="24"/>
+          <w:szCs w:val="24"/>
+        </w:rPr>
+      </w:pPr>
+      <w:r>
+        <w:rPr>
+          <w:rFonts w:ascii="Times New Roman" w:hAnsi="Times New Roman" w:cs="Times New Roman"/>
+          <w:sz w:val="24"/>
+          <w:szCs w:val="24"/>
+        </w:rPr>
+        <w:t>O cliente gerencia tudo: Upgrades de sistema operacional, upgrades de software, backups, replicação.</w:t>
+      </w:r>
+    </w:p>
+    <w:p>
+      <w:pPr>
+        <w:pStyle w:val="PargrafodaLista"/>
+        <w:numPr>
+          <w:ilvl w:val="0"/>
+          <w:numId w:val="1"/>
+        </w:numPr>
+        <w:rPr>
+          <w:rFonts w:ascii="Times New Roman" w:hAnsi="Times New Roman" w:cs="Times New Roman"/>
+          <w:sz w:val="24"/>
+          <w:szCs w:val="24"/>
+        </w:rPr>
+      </w:pPr>
+      <w:r>
+        <w:rPr>
+          <w:rFonts w:ascii="Times New Roman" w:hAnsi="Times New Roman" w:cs="Times New Roman"/>
+          <w:sz w:val="24"/>
+          <w:szCs w:val="24"/>
+        </w:rPr>
+        <w:t>Pague pelo serviço e licenças, não por banco de dados</w:t>
+      </w:r>
+    </w:p>
+    <w:p>
+      <w:pPr>
+        <w:rPr>
+          <w:rFonts w:ascii="Times New Roman" w:hAnsi="Times New Roman" w:cs="Times New Roman"/>
+          <w:sz w:val="24"/>
+          <w:szCs w:val="24"/>
+        </w:rPr>
+      </w:pPr>
+      <w:r>
+        <w:rPr>
+          <w:rFonts w:ascii="Times New Roman" w:hAnsi="Times New Roman" w:cs="Times New Roman"/>
+          <w:sz w:val="24"/>
+          <w:szCs w:val="24"/>
+        </w:rPr>
+        <w:t>Banco de dados SQL do Azure</w:t>
+      </w:r>
+    </w:p>
+    <w:p>
+      <w:pPr>
+        <w:rPr>
+          <w:rFonts w:ascii="Times New Roman" w:hAnsi="Times New Roman" w:cs="Times New Roman"/>
+          <w:sz w:val="24"/>
+          <w:szCs w:val="24"/>
+        </w:rPr>
+      </w:pPr>
+      <w:r>
+        <w:rPr>
+          <w:rFonts w:ascii="Times New Roman" w:hAnsi="Times New Roman" w:cs="Times New Roman"/>
+          <w:sz w:val="24"/>
+          <w:szCs w:val="24"/>
+        </w:rPr>
+        <w:t>O Banco de Dados SQL do Azure é uma oferta PaaS onde os usuários criam um servidor de banco de dados gerenciado na nuvem e, em seguida, implementa os bancos de dados no servidor.</w:t>
+      </w:r>
+    </w:p>
+    <w:p>
+      <w:pPr>
+        <w:pStyle w:val="PargrafodaLista"/>
+        <w:numPr>
+          <w:ilvl w:val="0"/>
+          <w:numId w:val="1"/>
+        </w:numPr>
+        <w:rPr>
+          <w:rFonts w:ascii="Times New Roman" w:hAnsi="Times New Roman" w:cs="Times New Roman"/>
+          <w:sz w:val="24"/>
+          <w:szCs w:val="24"/>
+        </w:rPr>
+      </w:pPr>
+      <w:r>
+        <w:rPr>
+          <w:rFonts w:ascii="Times New Roman" w:hAnsi="Times New Roman" w:cs="Times New Roman"/>
+          <w:sz w:val="24"/>
+          <w:szCs w:val="24"/>
+        </w:rPr>
+        <w:t>Opção de baixo custo com administração mínima;</w:t>
+      </w:r>
+    </w:p>
+    <w:p>
+      <w:pPr>
+        <w:pStyle w:val="PargrafodaLista"/>
+        <w:numPr>
+          <w:ilvl w:val="0"/>
+          <w:numId w:val="1"/>
+        </w:numPr>
+        <w:rPr>
+          <w:rFonts w:ascii="Times New Roman" w:hAnsi="Times New Roman" w:cs="Times New Roman"/>
+          <w:sz w:val="24"/>
+          <w:szCs w:val="24"/>
+        </w:rPr>
+      </w:pPr>
+      <w:r>
+        <w:rPr>
+          <w:rFonts w:ascii="Times New Roman" w:hAnsi="Times New Roman" w:cs="Times New Roman"/>
+          <w:sz w:val="24"/>
+          <w:szCs w:val="24"/>
+        </w:rPr>
+        <w:t>Melhor para novos projetos na nuvem com design de aplicativo flexível;</w:t>
+      </w:r>
+    </w:p>
+    <w:p>
+      <w:pPr>
+        <w:pStyle w:val="PargrafodaLista"/>
+        <w:numPr>
+          <w:ilvl w:val="0"/>
+          <w:numId w:val="1"/>
+        </w:numPr>
+        <w:rPr>
+          <w:rFonts w:ascii="Times New Roman" w:hAnsi="Times New Roman" w:cs="Times New Roman"/>
+          <w:sz w:val="24"/>
+          <w:szCs w:val="24"/>
+        </w:rPr>
+      </w:pPr>
+      <w:r>
+        <w:rPr>
+          <w:rFonts w:ascii="Times New Roman" w:hAnsi="Times New Roman" w:cs="Times New Roman"/>
+          <w:sz w:val="24"/>
+          <w:szCs w:val="24"/>
+        </w:rPr>
+        <w:t>Compatível com sistemas de cargas variáveis – faça dimensionamento vertical e horizontal rapidamente sem reiniciar.</w:t>
+      </w:r>
+    </w:p>
+    <w:p>
+      <w:pPr>
+        <w:rPr>
+          <w:rFonts w:ascii="Times New Roman" w:hAnsi="Times New Roman" w:cs="Times New Roman"/>
+          <w:sz w:val="24"/>
+          <w:szCs w:val="24"/>
+        </w:rPr>
+      </w:pPr>
+      <w:r>
+        <w:rPr>
+          <w:rFonts w:ascii="Times New Roman" w:hAnsi="Times New Roman" w:cs="Times New Roman"/>
+          <w:sz w:val="24"/>
+          <w:szCs w:val="24"/>
+        </w:rPr>
+        <w:t>Instância Gerenciada de SQL do Azure</w:t>
+      </w:r>
+    </w:p>
+    <w:p>
+      <w:pPr>
+        <w:rPr>
+          <w:rFonts w:ascii="Times New Roman" w:hAnsi="Times New Roman" w:cs="Times New Roman"/>
+          <w:sz w:val="24"/>
+          <w:szCs w:val="24"/>
+        </w:rPr>
+      </w:pPr>
+      <w:r>
+        <w:rPr>
+          <w:rFonts w:ascii="Times New Roman" w:hAnsi="Times New Roman" w:cs="Times New Roman"/>
+          <w:sz w:val="24"/>
+          <w:szCs w:val="24"/>
+        </w:rPr>
+        <w:t>A instância gerenciada de SQL do Azure permite que você provisione previamente os recursos computacionais e implemente várias instâncias gerenciadas individuais até seu nível computacional provisionado previamente.</w:t>
+      </w:r>
+    </w:p>
+    <w:p>
+      <w:pPr>
+        <w:pStyle w:val="PargrafodaLista"/>
+        <w:numPr>
+          <w:ilvl w:val="0"/>
+          <w:numId w:val="1"/>
+        </w:numPr>
+        <w:rPr>
+          <w:rFonts w:ascii="Times New Roman" w:hAnsi="Times New Roman" w:cs="Times New Roman"/>
+          <w:sz w:val="24"/>
+          <w:szCs w:val="24"/>
+        </w:rPr>
+      </w:pPr>
+      <w:r>
+        <w:rPr>
+          <w:rFonts w:ascii="Times New Roman" w:hAnsi="Times New Roman" w:cs="Times New Roman"/>
+          <w:sz w:val="24"/>
+          <w:szCs w:val="24"/>
+        </w:rPr>
+        <w:t>Backups automáticos, correções de software, monitoramento de banco de dados e outras tarefas administrativas</w:t>
+      </w:r>
+    </w:p>
+    <w:p>
+      <w:pPr>
+        <w:pStyle w:val="PargrafodaLista"/>
+        <w:numPr>
+          <w:ilvl w:val="0"/>
+          <w:numId w:val="1"/>
+        </w:numPr>
+        <w:rPr>
+          <w:rFonts w:ascii="Times New Roman" w:hAnsi="Times New Roman" w:cs="Times New Roman"/>
+          <w:sz w:val="24"/>
+          <w:szCs w:val="24"/>
+        </w:rPr>
+      </w:pPr>
+      <w:r>
+        <w:rPr>
+          <w:rFonts w:ascii="Times New Roman" w:hAnsi="Times New Roman" w:cs="Times New Roman"/>
+          <w:sz w:val="24"/>
+          <w:szCs w:val="24"/>
+        </w:rPr>
+        <w:t>Quase 100% de compatibilidade com SQL Server local</w:t>
+      </w:r>
+    </w:p>
+    <w:p>
+      <w:pPr>
+        <w:pStyle w:val="PargrafodaLista"/>
+        <w:numPr>
+          <w:ilvl w:val="0"/>
+          <w:numId w:val="1"/>
+        </w:numPr>
+        <w:rPr>
+          <w:rFonts w:ascii="Times New Roman" w:hAnsi="Times New Roman" w:cs="Times New Roman"/>
+          <w:sz w:val="24"/>
+          <w:szCs w:val="24"/>
+        </w:rPr>
+      </w:pPr>
+      <w:r>
+        <w:rPr>
+          <w:rFonts w:ascii="Times New Roman" w:hAnsi="Times New Roman" w:cs="Times New Roman"/>
+          <w:sz w:val="24"/>
+          <w:szCs w:val="24"/>
+        </w:rPr>
+        <w:t>Compatível com outros serviços do Azure</w:t>
+      </w:r>
+    </w:p>
+    <w:p>
+      <w:pPr>
+        <w:rPr>
+          <w:rFonts w:ascii="Times New Roman" w:hAnsi="Times New Roman" w:cs="Times New Roman"/>
+          <w:sz w:val="24"/>
+          <w:szCs w:val="24"/>
+        </w:rPr>
+      </w:pPr>
+      <w:r>
+        <w:rPr>
+          <w:rFonts w:ascii="Times New Roman" w:hAnsi="Times New Roman" w:cs="Times New Roman"/>
+          <w:sz w:val="24"/>
+          <w:szCs w:val="24"/>
+        </w:rPr>
+        <w:t xml:space="preserve">PostgreSQL, MySQL, </w:t>
+      </w:r>
+      <w:proofErr w:type="spellStart"/>
+      <w:r>
+        <w:rPr>
+          <w:rFonts w:ascii="Times New Roman" w:hAnsi="Times New Roman" w:cs="Times New Roman"/>
+          <w:sz w:val="24"/>
+          <w:szCs w:val="24"/>
+        </w:rPr>
+        <w:t>MariaDB</w:t>
+      </w:r>
+      <w:proofErr w:type="spellEnd"/>
+    </w:p>
+    <w:p>
+      <w:pPr>
+        <w:pStyle w:val="PargrafodaLista"/>
+        <w:numPr>
+          <w:ilvl w:val="0"/>
+          <w:numId w:val="1"/>
+        </w:numPr>
+        <w:rPr>
+          <w:rFonts w:ascii="Times New Roman" w:hAnsi="Times New Roman" w:cs="Times New Roman"/>
+          <w:sz w:val="24"/>
+          <w:szCs w:val="24"/>
+        </w:rPr>
+      </w:pPr>
+      <w:r>
+        <w:rPr>
+          <w:rFonts w:ascii="Times New Roman" w:hAnsi="Times New Roman" w:cs="Times New Roman"/>
+          <w:sz w:val="24"/>
+          <w:szCs w:val="24"/>
+        </w:rPr>
+        <w:t xml:space="preserve">O Banco de Dados do Azure para PostgreSQL é um serviço de banco de dados relacional na nuvem da Microsoft baseado no mecanismo de banco de dados PostgreSQL Community </w:t>
+      </w:r>
+      <w:proofErr w:type="spellStart"/>
+      <w:r>
+        <w:rPr>
+          <w:rFonts w:ascii="Times New Roman" w:hAnsi="Times New Roman" w:cs="Times New Roman"/>
+          <w:sz w:val="24"/>
+          <w:szCs w:val="24"/>
+        </w:rPr>
+        <w:t>Edition</w:t>
+      </w:r>
+      <w:proofErr w:type="spellEnd"/>
+      <w:r>
+        <w:rPr>
+          <w:rFonts w:ascii="Times New Roman" w:hAnsi="Times New Roman" w:cs="Times New Roman"/>
+          <w:sz w:val="24"/>
+          <w:szCs w:val="24"/>
+        </w:rPr>
+        <w:t>.</w:t>
+      </w:r>
+    </w:p>
+    <w:p>
+      <w:pPr>
+        <w:pStyle w:val="PargrafodaLista"/>
+        <w:numPr>
+          <w:ilvl w:val="0"/>
+          <w:numId w:val="1"/>
+        </w:numPr>
+        <w:rPr>
+          <w:rFonts w:ascii="Times New Roman" w:hAnsi="Times New Roman" w:cs="Times New Roman"/>
+          <w:sz w:val="24"/>
+          <w:szCs w:val="24"/>
+        </w:rPr>
+      </w:pPr>
+      <w:r>
+        <w:rPr>
+          <w:rFonts w:ascii="Times New Roman" w:hAnsi="Times New Roman" w:cs="Times New Roman"/>
+          <w:sz w:val="24"/>
+          <w:szCs w:val="24"/>
+        </w:rPr>
+        <w:t xml:space="preserve">O Banco de Dados do Azure para MySQL é uma implementação de PaaS MySQL na nuvem do Azure baseada na Community </w:t>
+      </w:r>
+      <w:proofErr w:type="spellStart"/>
+      <w:r>
+        <w:rPr>
+          <w:rFonts w:ascii="Times New Roman" w:hAnsi="Times New Roman" w:cs="Times New Roman"/>
+          <w:sz w:val="24"/>
+          <w:szCs w:val="24"/>
+        </w:rPr>
+        <w:t>Edition</w:t>
+      </w:r>
+      <w:proofErr w:type="spellEnd"/>
+      <w:r>
+        <w:rPr>
+          <w:rFonts w:ascii="Times New Roman" w:hAnsi="Times New Roman" w:cs="Times New Roman"/>
+          <w:sz w:val="24"/>
+          <w:szCs w:val="24"/>
+        </w:rPr>
+        <w:t xml:space="preserve"> do MySQL.</w:t>
+      </w:r>
+    </w:p>
+    <w:p>
+      <w:pPr>
+        <w:pStyle w:val="PargrafodaLista"/>
+        <w:numPr>
+          <w:ilvl w:val="0"/>
+          <w:numId w:val="1"/>
+        </w:numPr>
+        <w:rPr>
+          <w:rFonts w:ascii="Times New Roman" w:hAnsi="Times New Roman" w:cs="Times New Roman"/>
+          <w:sz w:val="24"/>
+          <w:szCs w:val="24"/>
+        </w:rPr>
+      </w:pPr>
+      <w:r>
+        <w:rPr>
+          <w:rFonts w:ascii="Times New Roman" w:hAnsi="Times New Roman" w:cs="Times New Roman"/>
+          <w:sz w:val="24"/>
+          <w:szCs w:val="24"/>
+        </w:rPr>
+        <w:t xml:space="preserve">O Banco de Dados do Azure para </w:t>
+      </w:r>
+      <w:proofErr w:type="spellStart"/>
+      <w:r>
+        <w:rPr>
+          <w:rFonts w:ascii="Times New Roman" w:hAnsi="Times New Roman" w:cs="Times New Roman"/>
+          <w:sz w:val="24"/>
+          <w:szCs w:val="24"/>
+        </w:rPr>
+        <w:t>MariaDB</w:t>
+      </w:r>
+      <w:proofErr w:type="spellEnd"/>
+      <w:r>
+        <w:rPr>
+          <w:rFonts w:ascii="Times New Roman" w:hAnsi="Times New Roman" w:cs="Times New Roman"/>
+          <w:sz w:val="24"/>
+          <w:szCs w:val="24"/>
+        </w:rPr>
+        <w:t xml:space="preserve"> é uma implementação do sistema de gerenciamento de banco de dados </w:t>
+      </w:r>
+      <w:proofErr w:type="spellStart"/>
+      <w:r>
+        <w:rPr>
+          <w:rFonts w:ascii="Times New Roman" w:hAnsi="Times New Roman" w:cs="Times New Roman"/>
+          <w:sz w:val="24"/>
+          <w:szCs w:val="24"/>
+        </w:rPr>
+        <w:t>MariaDB</w:t>
+      </w:r>
+      <w:proofErr w:type="spellEnd"/>
+      <w:r>
+        <w:rPr>
+          <w:rFonts w:ascii="Times New Roman" w:hAnsi="Times New Roman" w:cs="Times New Roman"/>
+          <w:sz w:val="24"/>
+          <w:szCs w:val="24"/>
+        </w:rPr>
+        <w:t xml:space="preserve"> adaptado para execução no Azure. Baseia-se na Community </w:t>
+      </w:r>
+      <w:proofErr w:type="spellStart"/>
+      <w:r>
+        <w:rPr>
+          <w:rFonts w:ascii="Times New Roman" w:hAnsi="Times New Roman" w:cs="Times New Roman"/>
+          <w:sz w:val="24"/>
+          <w:szCs w:val="24"/>
+        </w:rPr>
+        <w:t>Edition</w:t>
+      </w:r>
+      <w:proofErr w:type="spellEnd"/>
+      <w:r>
+        <w:rPr>
+          <w:rFonts w:ascii="Times New Roman" w:hAnsi="Times New Roman" w:cs="Times New Roman"/>
+          <w:sz w:val="24"/>
+          <w:szCs w:val="24"/>
+        </w:rPr>
+        <w:t xml:space="preserve"> do </w:t>
+      </w:r>
+      <w:proofErr w:type="spellStart"/>
+      <w:r>
+        <w:rPr>
+          <w:rFonts w:ascii="Times New Roman" w:hAnsi="Times New Roman" w:cs="Times New Roman"/>
+          <w:sz w:val="24"/>
+          <w:szCs w:val="24"/>
+        </w:rPr>
+        <w:t>MariaDB</w:t>
+      </w:r>
+      <w:proofErr w:type="spellEnd"/>
+      <w:r>
+        <w:rPr>
+          <w:rFonts w:ascii="Times New Roman" w:hAnsi="Times New Roman" w:cs="Times New Roman"/>
+          <w:sz w:val="24"/>
+          <w:szCs w:val="24"/>
+        </w:rPr>
+        <w:t>.</w:t>
+      </w:r>
+    </w:p>
+    <w:p>
+      <w:pPr>
+        <w:jc w:val="center"/>
+        <w:rPr>
+          <w:rFonts w:ascii="Times New Roman" w:hAnsi="Times New Roman" w:cs="Times New Roman"/>
+          <w:sz w:val="24"/>
+          <w:szCs w:val="24"/>
+        </w:rPr>
+      </w:pPr>
+      <w:r>
+        <w:rPr>
+          <w:rFonts w:ascii="Times New Roman" w:hAnsi="Times New Roman" w:cs="Times New Roman"/>
+          <w:noProof/>
+          <w:sz w:val="24"/>
+          <w:szCs w:val="24"/>
+        </w:rPr>
+        <w:lastRenderedPageBreak/>
+        <w:drawing>
+          <wp:inline distT="0" distB="0" distL="0" distR="0" wp14:anchorId="04353952" wp14:editId="08E4B5B7">
+            <wp:extent cx="5334744" cy="2438740"/>
+            <wp:effectExtent l="0" t="0" r="0" b="0"/>
+            <wp:docPr id="10" name="Imagem 10"/>
+            <wp:cNvGraphicFramePr>
+              <a:graphicFrameLocks xmlns:a="http://schemas.openxmlformats.org/drawingml/2006/main" noChangeAspect="1"/>
+            </wp:cNvGraphicFramePr>
+            <a:graphic xmlns:a="http://schemas.openxmlformats.org/drawingml/2006/main">
+              <a:graphicData uri="http://schemas.openxmlformats.org/drawingml/2006/picture">
+                <pic:pic xmlns:pic="http://schemas.openxmlformats.org/drawingml/2006/picture">
+                  <pic:nvPicPr>
+                    <pic:cNvPr id="1" name=""/>
+                    <pic:cNvPicPr/>
+                  </pic:nvPicPr>
+                  <pic:blipFill>
+                    <a:blip r:embed="rId17"/>
+                    <a:stretch>
+                      <a:fillRect/>
+                    </a:stretch>
+                  </pic:blipFill>
+                  <pic:spPr>
+                    <a:xfrm>
+                      <a:off x="0" y="0"/>
+                      <a:ext cx="5334744" cy="2438740"/>
+                    </a:xfrm>
+                    <a:prstGeom prst="rect">
+                      <a:avLst/>
+                    </a:prstGeom>
+                  </pic:spPr>
+                </pic:pic>
+              </a:graphicData>
+            </a:graphic>
+          </wp:inline>
+        </w:drawing>
+      </w:r>
+    </w:p>
+    <w:p>
+      <w:pPr>
+        <w:tabs>
+          <w:tab w:val="left" w:pos="1140"/>
+        </w:tabs>
+        <w:rPr>
+          <w:rFonts w:ascii="Times New Roman" w:hAnsi="Times New Roman" w:cs="Times New Roman"/>
+          <w:sz w:val="24"/>
+          <w:szCs w:val="24"/>
+        </w:rPr>
+      </w:pPr>
+    </w:p>
+    <w:p>
+      <w:pPr>
+        <w:tabs>
+          <w:tab w:val="left" w:pos="1140"/>
+        </w:tabs>
+        <w:jc w:val="center"/>
+        <w:rPr>
+          <w:rFonts w:ascii="Times New Roman" w:hAnsi="Times New Roman" w:cs="Times New Roman"/>
+          <w:sz w:val="24"/>
+          <w:szCs w:val="24"/>
+        </w:rPr>
+      </w:pPr>
+      <w:r>
+        <w:rPr>
+          <w:rFonts w:ascii="Times New Roman" w:hAnsi="Times New Roman" w:cs="Times New Roman"/>
+          <w:noProof/>
+          <w:sz w:val="24"/>
+          <w:szCs w:val="24"/>
+        </w:rPr>
+        <w:drawing>
+          <wp:inline distT="0" distB="0" distL="0" distR="0" wp14:anchorId="235E75A1" wp14:editId="79D36D8A">
+            <wp:extent cx="5277587" cy="2400635"/>
+            <wp:effectExtent l="0" t="0" r="0" b="0"/>
+            <wp:docPr id="11" name="Imagem 11"/>
+            <wp:cNvGraphicFramePr>
+              <a:graphicFrameLocks xmlns:a="http://schemas.openxmlformats.org/drawingml/2006/main" noChangeAspect="1"/>
+            </wp:cNvGraphicFramePr>
+            <a:graphic xmlns:a="http://schemas.openxmlformats.org/drawingml/2006/main">
+              <a:graphicData uri="http://schemas.openxmlformats.org/drawingml/2006/picture">
+                <pic:pic xmlns:pic="http://schemas.openxmlformats.org/drawingml/2006/picture">
+                  <pic:nvPicPr>
+                    <pic:cNvPr id="1" name=""/>
+                    <pic:cNvPicPr/>
+                  </pic:nvPicPr>
+                  <pic:blipFill>
+                    <a:blip r:embed="rId18"/>
+                    <a:stretch>
+                      <a:fillRect/>
+                    </a:stretch>
+                  </pic:blipFill>
+                  <pic:spPr>
+                    <a:xfrm>
+                      <a:off x="0" y="0"/>
+                      <a:ext cx="5277587" cy="2400635"/>
+                    </a:xfrm>
+                    <a:prstGeom prst="rect">
+                      <a:avLst/>
+                    </a:prstGeom>
+                  </pic:spPr>
+                </pic:pic>
+              </a:graphicData>
+            </a:graphic>
+          </wp:inline>
+        </w:drawing>
+      </w:r>
+    </w:p>
+    <w:p>
+      <w:pPr>
+        <w:rPr>
+          <w:rFonts w:ascii="Times New Roman" w:hAnsi="Times New Roman" w:cs="Times New Roman"/>
+          <w:sz w:val="24"/>
+          <w:szCs w:val="24"/>
+        </w:rPr>
+      </w:pPr>
+    </w:p>
+    <w:p>
+      <w:pPr>
+        <w:tabs>
+          <w:tab w:val="left" w:pos="975"/>
+        </w:tabs>
+        <w:jc w:val="center"/>
+        <w:rPr>
+          <w:rFonts w:ascii="Times New Roman" w:hAnsi="Times New Roman" w:cs="Times New Roman"/>
+          <w:b/>
+          <w:bCs/>
+          <w:sz w:val="24"/>
+          <w:szCs w:val="24"/>
+        </w:rPr>
+      </w:pPr>
+      <w:r>
+        <w:rPr>
+          <w:rFonts w:ascii="Times New Roman" w:hAnsi="Times New Roman" w:cs="Times New Roman"/>
+          <w:b/>
+          <w:bCs/>
+          <w:sz w:val="24"/>
+          <w:szCs w:val="24"/>
+        </w:rPr>
+        <w:t>Explorar o provisionamento e a implantação de serviços de bancos de dados relacionais no Azure</w:t>
+      </w:r>
+    </w:p>
+    <w:p>
+      <w:pPr>
+        <w:rPr>
+          <w:rFonts w:ascii="Times New Roman" w:hAnsi="Times New Roman" w:cs="Times New Roman"/>
+          <w:sz w:val="24"/>
+          <w:szCs w:val="24"/>
+        </w:rPr>
+      </w:pPr>
+      <w:r>
+        <w:rPr>
+          <w:rFonts w:ascii="Times New Roman" w:hAnsi="Times New Roman" w:cs="Times New Roman"/>
+          <w:sz w:val="24"/>
+          <w:szCs w:val="24"/>
+        </w:rPr>
+        <w:t>RBAC (Controle de Acesso Baseado em Função) do Azure</w:t>
+      </w:r>
+    </w:p>
+    <w:p>
+      <w:pPr>
+        <w:rPr>
+          <w:rFonts w:ascii="Times New Roman" w:hAnsi="Times New Roman" w:cs="Times New Roman"/>
+          <w:sz w:val="24"/>
+          <w:szCs w:val="24"/>
+        </w:rPr>
+      </w:pPr>
+      <w:r>
+        <w:rPr>
+          <w:rFonts w:ascii="Times New Roman" w:hAnsi="Times New Roman" w:cs="Times New Roman"/>
+          <w:sz w:val="24"/>
+          <w:szCs w:val="24"/>
+        </w:rPr>
+        <w:t xml:space="preserve">Ajuda você a gerenciar quem tem acesso aos recursos do Azure e o que é possível fazer com esses recursos; </w:t>
+      </w:r>
+      <w:proofErr w:type="gramStart"/>
+      <w:r>
+        <w:rPr>
+          <w:rFonts w:ascii="Times New Roman" w:hAnsi="Times New Roman" w:cs="Times New Roman"/>
+          <w:sz w:val="24"/>
+          <w:szCs w:val="24"/>
+        </w:rPr>
+        <w:t>Você</w:t>
+      </w:r>
+      <w:proofErr w:type="gramEnd"/>
+      <w:r>
+        <w:rPr>
+          <w:rFonts w:ascii="Times New Roman" w:hAnsi="Times New Roman" w:cs="Times New Roman"/>
+          <w:sz w:val="24"/>
+          <w:szCs w:val="24"/>
+        </w:rPr>
+        <w:t xml:space="preserve"> controla o acesso a recursos usando as atribuições de função. Uma atribuição de função consiste em três elementos:</w:t>
+      </w:r>
+    </w:p>
+    <w:p>
+      <w:pPr>
+        <w:pStyle w:val="PargrafodaLista"/>
+        <w:numPr>
+          <w:ilvl w:val="0"/>
+          <w:numId w:val="1"/>
+        </w:numPr>
+        <w:rPr>
+          <w:rFonts w:ascii="Times New Roman" w:hAnsi="Times New Roman" w:cs="Times New Roman"/>
+          <w:sz w:val="24"/>
+          <w:szCs w:val="24"/>
+        </w:rPr>
+      </w:pPr>
+      <w:r>
+        <w:rPr>
+          <w:rFonts w:ascii="Times New Roman" w:hAnsi="Times New Roman" w:cs="Times New Roman"/>
+          <w:sz w:val="24"/>
+          <w:szCs w:val="24"/>
+        </w:rPr>
+        <w:t>Entidade de segurança: Um objeto que representa um usuário ou serviço que está solicitando acesso ao recurso Azure.</w:t>
+      </w:r>
+    </w:p>
+    <w:p>
+      <w:pPr>
+        <w:pStyle w:val="PargrafodaLista"/>
+        <w:numPr>
+          <w:ilvl w:val="0"/>
+          <w:numId w:val="1"/>
+        </w:numPr>
+        <w:rPr>
+          <w:rFonts w:ascii="Times New Roman" w:hAnsi="Times New Roman" w:cs="Times New Roman"/>
+          <w:sz w:val="24"/>
+          <w:szCs w:val="24"/>
+        </w:rPr>
+      </w:pPr>
+      <w:r>
+        <w:rPr>
+          <w:rFonts w:ascii="Times New Roman" w:hAnsi="Times New Roman" w:cs="Times New Roman"/>
+          <w:sz w:val="24"/>
+          <w:szCs w:val="24"/>
+        </w:rPr>
+        <w:t>Função: Uma coleção de permissões</w:t>
+      </w:r>
+    </w:p>
+    <w:p>
+      <w:pPr>
+        <w:pStyle w:val="PargrafodaLista"/>
+        <w:numPr>
+          <w:ilvl w:val="0"/>
+          <w:numId w:val="1"/>
+        </w:numPr>
+        <w:rPr>
+          <w:rFonts w:ascii="Times New Roman" w:hAnsi="Times New Roman" w:cs="Times New Roman"/>
+          <w:sz w:val="24"/>
+          <w:szCs w:val="24"/>
+        </w:rPr>
+      </w:pPr>
+      <w:r>
+        <w:rPr>
+          <w:rFonts w:ascii="Times New Roman" w:hAnsi="Times New Roman" w:cs="Times New Roman"/>
+          <w:sz w:val="24"/>
+          <w:szCs w:val="24"/>
+        </w:rPr>
+        <w:t>Escopo: Um escopo lista o conjunto de recursos ao qual o acesso se aplica.</w:t>
+      </w:r>
+    </w:p>
+    <w:p>
+      <w:pPr>
+        <w:rPr>
+          <w:rFonts w:ascii="Times New Roman" w:hAnsi="Times New Roman" w:cs="Times New Roman"/>
+          <w:sz w:val="24"/>
+          <w:szCs w:val="24"/>
+        </w:rPr>
+      </w:pPr>
+    </w:p>
+    <w:p>
+      <w:pPr>
+        <w:ind w:firstLine="708"/>
+      </w:pPr>
+      <w:r>
+        <w:rPr>
+          <w:noProof/>
+        </w:rPr>
+        <w:lastRenderedPageBreak/>
+        <w:drawing>
+          <wp:anchor distT="0" distB="0" distL="114300" distR="114300" simplePos="0" relativeHeight="251659264" behindDoc="0" locked="0" layoutInCell="1" allowOverlap="1" wp14:anchorId="093892F1" wp14:editId="1022B763">
+            <wp:simplePos x="0" y="0"/>
+            <wp:positionH relativeFrom="margin">
+              <wp:align>center</wp:align>
+            </wp:positionH>
+            <wp:positionV relativeFrom="paragraph">
+              <wp:posOffset>3152775</wp:posOffset>
+            </wp:positionV>
+            <wp:extent cx="5372850" cy="2181529"/>
+            <wp:effectExtent l="0" t="0" r="0" b="9525"/>
+            <wp:wrapTopAndBottom/>
+            <wp:docPr id="13" name="Imagem 13"/>
+            <wp:cNvGraphicFramePr>
+              <a:graphicFrameLocks xmlns:a="http://schemas.openxmlformats.org/drawingml/2006/main" noChangeAspect="1"/>
+            </wp:cNvGraphicFramePr>
+            <a:graphic xmlns:a="http://schemas.openxmlformats.org/drawingml/2006/main">
+              <a:graphicData uri="http://schemas.openxmlformats.org/drawingml/2006/picture">
+                <pic:pic xmlns:pic="http://schemas.openxmlformats.org/drawingml/2006/picture">
+                  <pic:nvPicPr>
+                    <pic:cNvPr id="1" name=""/>
+                    <pic:cNvPicPr/>
+                  </pic:nvPicPr>
+                  <pic:blipFill>
+                    <a:blip r:embed="rId19">
+                      <a:extLst>
+                        <a:ext uri="{28A0092B-C50C-407E-A947-70E740481C1C}">
+                          <a14:useLocalDpi xmlns:a14="http://schemas.microsoft.com/office/drawing/2010/main" val="0"/>
+                        </a:ext>
+                      </a:extLst>
+                    </a:blip>
+                    <a:stretch>
+                      <a:fillRect/>
+                    </a:stretch>
+                  </pic:blipFill>
+                  <pic:spPr>
+                    <a:xfrm>
+                      <a:off x="0" y="0"/>
+                      <a:ext cx="5372850" cy="2181529"/>
+                    </a:xfrm>
+                    <a:prstGeom prst="rect">
+                      <a:avLst/>
+                    </a:prstGeom>
+                  </pic:spPr>
+                </pic:pic>
+              </a:graphicData>
+            </a:graphic>
+          </wp:anchor>
+        </w:drawing>
+      </w:r>
+      <w:r>
+        <w:rPr>
+          <w:noProof/>
+        </w:rPr>
+        <w:drawing>
+          <wp:anchor distT="0" distB="0" distL="114300" distR="114300" simplePos="0" relativeHeight="251658240" behindDoc="0" locked="0" layoutInCell="1" allowOverlap="1" wp14:anchorId="505B1322" wp14:editId="293E40D3">
+            <wp:simplePos x="0" y="0"/>
+            <wp:positionH relativeFrom="margin">
+              <wp:align>center</wp:align>
+            </wp:positionH>
+            <wp:positionV relativeFrom="paragraph">
+              <wp:posOffset>0</wp:posOffset>
+            </wp:positionV>
+            <wp:extent cx="6324600" cy="2827074"/>
+            <wp:effectExtent l="0" t="0" r="0" b="0"/>
+            <wp:wrapTopAndBottom/>
+            <wp:docPr id="12" name="Imagem 12"/>
+            <wp:cNvGraphicFramePr>
+              <a:graphicFrameLocks xmlns:a="http://schemas.openxmlformats.org/drawingml/2006/main" noChangeAspect="1"/>
+            </wp:cNvGraphicFramePr>
+            <a:graphic xmlns:a="http://schemas.openxmlformats.org/drawingml/2006/main">
+              <a:graphicData uri="http://schemas.openxmlformats.org/drawingml/2006/picture">
+                <pic:pic xmlns:pic="http://schemas.openxmlformats.org/drawingml/2006/picture">
+                  <pic:nvPicPr>
+                    <pic:cNvPr id="1" name=""/>
+                    <pic:cNvPicPr/>
+                  </pic:nvPicPr>
+                  <pic:blipFill>
+                    <a:blip r:embed="rId20">
+                      <a:extLst>
+                        <a:ext uri="{28A0092B-C50C-407E-A947-70E740481C1C}">
+                          <a14:useLocalDpi xmlns:a14="http://schemas.microsoft.com/office/drawing/2010/main" val="0"/>
+                        </a:ext>
+                      </a:extLst>
+                    </a:blip>
+                    <a:stretch>
+                      <a:fillRect/>
+                    </a:stretch>
+                  </pic:blipFill>
+                  <pic:spPr>
+                    <a:xfrm>
+                      <a:off x="0" y="0"/>
+                      <a:ext cx="6324600" cy="2827074"/>
+                    </a:xfrm>
+                    <a:prstGeom prst="rect">
+                      <a:avLst/>
+                    </a:prstGeom>
+                  </pic:spPr>
+                </pic:pic>
+              </a:graphicData>
+            </a:graphic>
+          </wp:anchor>
+        </w:drawing>
+      </w:r>
+    </w:p>
+    <w:p>
+      <w:r>
+        <w:rPr>
+          <w:noProof/>
+        </w:rPr>
+        <w:drawing>
+          <wp:anchor distT="0" distB="0" distL="114300" distR="114300" simplePos="0" relativeHeight="251660288" behindDoc="1" locked="0" layoutInCell="1" allowOverlap="1" wp14:anchorId="6F6E2625" wp14:editId="67F6E99D">
+            <wp:simplePos x="0" y="0"/>
+            <wp:positionH relativeFrom="margin">
+              <wp:align>center</wp:align>
+            </wp:positionH>
+            <wp:positionV relativeFrom="paragraph">
+              <wp:posOffset>2459355</wp:posOffset>
+            </wp:positionV>
+            <wp:extent cx="5410955" cy="2467319"/>
+            <wp:effectExtent l="0" t="0" r="0" b="9525"/>
+            <wp:wrapTopAndBottom/>
+            <wp:docPr id="14" name="Imagem 14"/>
+            <wp:cNvGraphicFramePr>
+              <a:graphicFrameLocks xmlns:a="http://schemas.openxmlformats.org/drawingml/2006/main" noChangeAspect="1"/>
+            </wp:cNvGraphicFramePr>
+            <a:graphic xmlns:a="http://schemas.openxmlformats.org/drawingml/2006/main">
+              <a:graphicData uri="http://schemas.openxmlformats.org/drawingml/2006/picture">
+                <pic:pic xmlns:pic="http://schemas.openxmlformats.org/drawingml/2006/picture">
+                  <pic:nvPicPr>
+                    <pic:cNvPr id="1" name=""/>
+                    <pic:cNvPicPr/>
+                  </pic:nvPicPr>
+                  <pic:blipFill>
+                    <a:blip r:embed="rId21">
+                      <a:extLst>
+                        <a:ext uri="{28A0092B-C50C-407E-A947-70E740481C1C}">
+                          <a14:useLocalDpi xmlns:a14="http://schemas.microsoft.com/office/drawing/2010/main" val="0"/>
+                        </a:ext>
+                      </a:extLst>
+                    </a:blip>
+                    <a:stretch>
+                      <a:fillRect/>
+                    </a:stretch>
+                  </pic:blipFill>
+                  <pic:spPr>
+                    <a:xfrm>
+                      <a:off x="0" y="0"/>
+                      <a:ext cx="5410955" cy="2467319"/>
+                    </a:xfrm>
+                    <a:prstGeom prst="rect">
+                      <a:avLst/>
+                    </a:prstGeom>
+                  </pic:spPr>
+                </pic:pic>
+              </a:graphicData>
+            </a:graphic>
+          </wp:anchor>
+        </w:drawing>
+      </w:r>
+    </w:p>
+    <w:p/>
+    <w:p/>
+    <w:p/>
+    <w:p/>
+    <w:p/>
+    <w:p/>
+    <w:p/>
+    <w:p>
+      <w:r>
+        <w:rPr>
+          <w:noProof/>
+        </w:rPr>
+        <w:drawing>
+          <wp:anchor distT="0" distB="0" distL="114300" distR="114300" simplePos="0" relativeHeight="251661312" behindDoc="0" locked="0" layoutInCell="1" allowOverlap="1" wp14:anchorId="74DFF3DD" wp14:editId="170955F8">
+            <wp:simplePos x="0" y="0"/>
+            <wp:positionH relativeFrom="margin">
+              <wp:align>center</wp:align>
+            </wp:positionH>
+            <wp:positionV relativeFrom="paragraph">
+              <wp:posOffset>200025</wp:posOffset>
+            </wp:positionV>
+            <wp:extent cx="5458587" cy="2524477"/>
+            <wp:effectExtent l="0" t="0" r="8890" b="9525"/>
+            <wp:wrapTopAndBottom/>
+            <wp:docPr id="15" name="Imagem 15" descr="Interface gráfica do usuário, Aplicativo&#10;&#10;Descrição gerada automaticamente"/>
+            <wp:cNvGraphicFramePr>
+              <a:graphicFrameLocks xmlns:a="http://schemas.openxmlformats.org/drawingml/2006/main" noChangeAspect="1"/>
+            </wp:cNvGraphicFramePr>
+            <a:graphic xmlns:a="http://schemas.openxmlformats.org/drawingml/2006/main">
+              <a:graphicData uri="http://schemas.openxmlformats.org/drawingml/2006/picture">
+                <pic:pic xmlns:pic="http://schemas.openxmlformats.org/drawingml/2006/picture">
+                  <pic:nvPicPr>
+                    <pic:cNvPr id="15" name="Imagem 15" descr="Interface gráfica do usuário, Aplicativo&#10;&#10;Descrição gerada automaticamente"/>
+                    <pic:cNvPicPr/>
+                  </pic:nvPicPr>
+                  <pic:blipFill>
+                    <a:blip r:embed="rId22">
+                      <a:extLst>
+                        <a:ext uri="{28A0092B-C50C-407E-A947-70E740481C1C}">
+                          <a14:useLocalDpi xmlns:a14="http://schemas.microsoft.com/office/drawing/2010/main" val="0"/>
+                        </a:ext>
+                      </a:extLst>
+                    </a:blip>
+                    <a:stretch>
+                      <a:fillRect/>
+                    </a:stretch>
+                  </pic:blipFill>
+                  <pic:spPr>
+                    <a:xfrm>
+                      <a:off x="0" y="0"/>
+                      <a:ext cx="5458587" cy="2524477"/>
+                    </a:xfrm>
+                    <a:prstGeom prst="rect">
+                      <a:avLst/>
+                    </a:prstGeom>
+                  </pic:spPr>
+                </pic:pic>
+              </a:graphicData>
+            </a:graphic>
+          </wp:anchor>
+        </w:drawing>
+      </w:r>
+    </w:p>
+    <w:p>
+      <w:pPr>
+        <w:jc w:val="center"/>
+      </w:pPr>
+    </w:p>
+    <w:p>
+      <w:pPr>
+        <w:jc w:val="center"/>
+      </w:pPr>
+      <w:r>
+        <w:rPr>
+          <w:noProof/>
+        </w:rPr>
+        <w:drawing>
+          <wp:anchor distT="0" distB="0" distL="114300" distR="114300" simplePos="0" relativeHeight="251662336" behindDoc="0" locked="0" layoutInCell="1" allowOverlap="1" wp14:anchorId="25A74447" wp14:editId="570171E0">
+            <wp:simplePos x="0" y="0"/>
+            <wp:positionH relativeFrom="margin">
+              <wp:align>center</wp:align>
+            </wp:positionH>
+            <wp:positionV relativeFrom="paragraph">
+              <wp:posOffset>447675</wp:posOffset>
+            </wp:positionV>
+            <wp:extent cx="5344271" cy="2419688"/>
+            <wp:effectExtent l="0" t="0" r="0" b="0"/>
+            <wp:wrapTopAndBottom/>
+            <wp:docPr id="16" name="Imagem 16"/>
+            <wp:cNvGraphicFramePr>
+              <a:graphicFrameLocks xmlns:a="http://schemas.openxmlformats.org/drawingml/2006/main" noChangeAspect="1"/>
+            </wp:cNvGraphicFramePr>
+            <a:graphic xmlns:a="http://schemas.openxmlformats.org/drawingml/2006/main">
+              <a:graphicData uri="http://schemas.openxmlformats.org/drawingml/2006/picture">
+                <pic:pic xmlns:pic="http://schemas.openxmlformats.org/drawingml/2006/picture">
+                  <pic:nvPicPr>
+                    <pic:cNvPr id="1" name=""/>
+                    <pic:cNvPicPr/>
+                  </pic:nvPicPr>
+                  <pic:blipFill>
+                    <a:blip r:embed="rId23">
+                      <a:extLst>
+                        <a:ext uri="{28A0092B-C50C-407E-A947-70E740481C1C}">
+                          <a14:useLocalDpi xmlns:a14="http://schemas.microsoft.com/office/drawing/2010/main" val="0"/>
+                        </a:ext>
+                      </a:extLst>
+                    </a:blip>
+                    <a:stretch>
+                      <a:fillRect/>
+                    </a:stretch>
+                  </pic:blipFill>
+                  <pic:spPr>
+                    <a:xfrm>
+                      <a:off x="0" y="0"/>
+                      <a:ext cx="5344271" cy="2419688"/>
+                    </a:xfrm>
+                    <a:prstGeom prst="rect">
+                      <a:avLst/>
+                    </a:prstGeom>
+                  </pic:spPr>
+                </pic:pic>
+              </a:graphicData>
+            </a:graphic>
+          </wp:anchor>
+        </w:drawing>
+      </w:r>
+      <w:r>
+        <w:t>Explorar Dados não relacionais</w:t>
+      </w:r>
+    </w:p>
+    <w:p>
+      <w:r>
+        <w:rPr>
+          <w:noProof/>
+        </w:rPr>
+        <w:drawing>
+          <wp:anchor distT="0" distB="0" distL="114300" distR="114300" simplePos="0" relativeHeight="251663360" behindDoc="0" locked="0" layoutInCell="1" allowOverlap="1" wp14:anchorId="38FE81E3" wp14:editId="50EFA377">
+            <wp:simplePos x="0" y="0"/>
+            <wp:positionH relativeFrom="margin">
+              <wp:align>center</wp:align>
+            </wp:positionH>
+            <wp:positionV relativeFrom="paragraph">
+              <wp:posOffset>2867660</wp:posOffset>
+            </wp:positionV>
+            <wp:extent cx="5372850" cy="2286319"/>
+            <wp:effectExtent l="0" t="0" r="0" b="0"/>
+            <wp:wrapTopAndBottom/>
+            <wp:docPr id="17" name="Imagem 17"/>
+            <wp:cNvGraphicFramePr>
+              <a:graphicFrameLocks xmlns:a="http://schemas.openxmlformats.org/drawingml/2006/main" noChangeAspect="1"/>
+            </wp:cNvGraphicFramePr>
+            <a:graphic xmlns:a="http://schemas.openxmlformats.org/drawingml/2006/main">
+              <a:graphicData uri="http://schemas.openxmlformats.org/drawingml/2006/picture">
+                <pic:pic xmlns:pic="http://schemas.openxmlformats.org/drawingml/2006/picture">
+                  <pic:nvPicPr>
+                    <pic:cNvPr id="1" name=""/>
+                    <pic:cNvPicPr/>
+                  </pic:nvPicPr>
+                  <pic:blipFill>
+                    <a:blip r:embed="rId24">
+                      <a:extLst>
+                        <a:ext uri="{28A0092B-C50C-407E-A947-70E740481C1C}">
+                          <a14:useLocalDpi xmlns:a14="http://schemas.microsoft.com/office/drawing/2010/main" val="0"/>
+                        </a:ext>
+                      </a:extLst>
+                    </a:blip>
+                    <a:stretch>
+                      <a:fillRect/>
+                    </a:stretch>
+                  </pic:blipFill>
+                  <pic:spPr>
+                    <a:xfrm>
+                      <a:off x="0" y="0"/>
+                      <a:ext cx="5372850" cy="2286319"/>
+                    </a:xfrm>
+                    <a:prstGeom prst="rect">
+                      <a:avLst/>
+                    </a:prstGeom>
+                  </pic:spPr>
+                </pic:pic>
+              </a:graphicData>
+            </a:graphic>
+          </wp:anchor>
+        </w:drawing>
+      </w:r>
+    </w:p>
+    <w:p/>
+    <w:p/>
+    <w:p/>
+    <w:p/>
+    <w:p/>
+    <w:p>
+      <w:r>
+        <w:rPr>
+          <w:noProof/>
+        </w:rPr>
+        <w:drawing>
+          <wp:anchor distT="0" distB="0" distL="114300" distR="114300" simplePos="0" relativeHeight="251664384" behindDoc="0" locked="0" layoutInCell="1" allowOverlap="1" wp14:anchorId="35ECAD2C" wp14:editId="6C9DDD27">
+            <wp:simplePos x="0" y="0"/>
+            <wp:positionH relativeFrom="margin">
+              <wp:align>center</wp:align>
+            </wp:positionH>
+            <wp:positionV relativeFrom="paragraph">
+              <wp:posOffset>247650</wp:posOffset>
+            </wp:positionV>
+            <wp:extent cx="5210810" cy="2495550"/>
+            <wp:effectExtent l="0" t="0" r="8890" b="0"/>
+            <wp:wrapTopAndBottom/>
+            <wp:docPr id="18" name="Imagem 18"/>
+            <wp:cNvGraphicFramePr>
+              <a:graphicFrameLocks xmlns:a="http://schemas.openxmlformats.org/drawingml/2006/main" noChangeAspect="1"/>
+            </wp:cNvGraphicFramePr>
+            <a:graphic xmlns:a="http://schemas.openxmlformats.org/drawingml/2006/main">
+              <a:graphicData uri="http://schemas.openxmlformats.org/drawingml/2006/picture">
+                <pic:pic xmlns:pic="http://schemas.openxmlformats.org/drawingml/2006/picture">
+                  <pic:nvPicPr>
+                    <pic:cNvPr id="1" name=""/>
+                    <pic:cNvPicPr/>
+                  </pic:nvPicPr>
+                  <pic:blipFill>
+                    <a:blip r:embed="rId25">
+                      <a:extLst>
+                        <a:ext uri="{28A0092B-C50C-407E-A947-70E740481C1C}">
+                          <a14:useLocalDpi xmlns:a14="http://schemas.microsoft.com/office/drawing/2010/main" val="0"/>
+                        </a:ext>
+                      </a:extLst>
+                    </a:blip>
+                    <a:stretch>
+                      <a:fillRect/>
+                    </a:stretch>
+                  </pic:blipFill>
+                  <pic:spPr>
+                    <a:xfrm>
+                      <a:off x="0" y="0"/>
+                      <a:ext cx="5210810" cy="2495550"/>
+                    </a:xfrm>
+                    <a:prstGeom prst="rect">
+                      <a:avLst/>
+                    </a:prstGeom>
+                  </pic:spPr>
+                </pic:pic>
+              </a:graphicData>
+            </a:graphic>
+          </wp:anchor>
+        </w:drawing>
+      </w:r>
+    </w:p>
+    <w:p>
+      <w:pPr>
+        <w:tabs>
+          <w:tab w:val="left" w:pos="1455"/>
+        </w:tabs>
+      </w:pPr>
+      <w:r>
+        <w:rPr>
+          <w:noProof/>
+        </w:rPr>
+        <w:drawing>
+          <wp:anchor distT="0" distB="0" distL="114300" distR="114300" simplePos="0" relativeHeight="251665408" behindDoc="0" locked="0" layoutInCell="1" allowOverlap="1" wp14:anchorId="08A9C280" wp14:editId="47799C70">
+            <wp:simplePos x="0" y="0"/>
+            <wp:positionH relativeFrom="margin">
+              <wp:align>center</wp:align>
+            </wp:positionH>
+            <wp:positionV relativeFrom="paragraph">
+              <wp:posOffset>2743200</wp:posOffset>
+            </wp:positionV>
+            <wp:extent cx="4982270" cy="2238687"/>
+            <wp:effectExtent l="0" t="0" r="8890" b="9525"/>
+            <wp:wrapTopAndBottom/>
+            <wp:docPr id="19" name="Imagem 19" descr="Interface gráfica do usuário, Texto, Aplicativo&#10;&#10;Descrição gerada automaticamente"/>
+            <wp:cNvGraphicFramePr>
+              <a:graphicFrameLocks xmlns:a="http://schemas.openxmlformats.org/drawingml/2006/main" noChangeAspect="1"/>
+            </wp:cNvGraphicFramePr>
+            <a:graphic xmlns:a="http://schemas.openxmlformats.org/drawingml/2006/main">
+              <a:graphicData uri="http://schemas.openxmlformats.org/drawingml/2006/picture">
+                <pic:pic xmlns:pic="http://schemas.openxmlformats.org/drawingml/2006/picture">
+                  <pic:nvPicPr>
+                    <pic:cNvPr id="19" name="Imagem 19" descr="Interface gráfica do usuário, Texto, Aplicativo&#10;&#10;Descrição gerada automaticamente"/>
+                    <pic:cNvPicPr/>
+                  </pic:nvPicPr>
+                  <pic:blipFill>
+                    <a:blip r:embed="rId26">
+                      <a:extLst>
+                        <a:ext uri="{28A0092B-C50C-407E-A947-70E740481C1C}">
+                          <a14:useLocalDpi xmlns:a14="http://schemas.microsoft.com/office/drawing/2010/main" val="0"/>
+                        </a:ext>
+                      </a:extLst>
+                    </a:blip>
+                    <a:stretch>
+                      <a:fillRect/>
+                    </a:stretch>
+                  </pic:blipFill>
+                  <pic:spPr>
+                    <a:xfrm>
+                      <a:off x="0" y="0"/>
+                      <a:ext cx="4982270" cy="2238687"/>
+                    </a:xfrm>
+                    <a:prstGeom prst="rect">
+                      <a:avLst/>
+                    </a:prstGeom>
+                  </pic:spPr>
+                </pic:pic>
+              </a:graphicData>
+            </a:graphic>
+          </wp:anchor>
+        </w:drawing>
+      </w:r>
+      <w:r>
+        <w:tab/>
+      </w:r>
+    </w:p>
+    <w:p>
+      <w:pPr>
+        <w:tabs>
+          <w:tab w:val="left" w:pos="1455"/>
+        </w:tabs>
+      </w:pPr>
+      <w:r>
+        <w:rPr>
+          <w:noProof/>
+        </w:rPr>
+        <w:drawing>
+          <wp:anchor distT="0" distB="0" distL="114300" distR="114300" simplePos="0" relativeHeight="251666432" behindDoc="0" locked="0" layoutInCell="1" allowOverlap="1" wp14:anchorId="5163CE61" wp14:editId="76B0939C">
+            <wp:simplePos x="0" y="0"/>
+            <wp:positionH relativeFrom="margin">
+              <wp:align>center</wp:align>
+            </wp:positionH>
+            <wp:positionV relativeFrom="paragraph">
+              <wp:posOffset>2447925</wp:posOffset>
+            </wp:positionV>
+            <wp:extent cx="5382260" cy="2257425"/>
+            <wp:effectExtent l="0" t="0" r="8890" b="9525"/>
+            <wp:wrapTopAndBottom/>
+            <wp:docPr id="20" name="Imagem 20" descr="Interface gráfica do usuário&#10;&#10;Descrição gerada automaticamente com confiança média"/>
+            <wp:cNvGraphicFramePr>
+              <a:graphicFrameLocks xmlns:a="http://schemas.openxmlformats.org/drawingml/2006/main" noChangeAspect="1"/>
+            </wp:cNvGraphicFramePr>
+            <a:graphic xmlns:a="http://schemas.openxmlformats.org/drawingml/2006/main">
+              <a:graphicData uri="http://schemas.openxmlformats.org/drawingml/2006/picture">
+                <pic:pic xmlns:pic="http://schemas.openxmlformats.org/drawingml/2006/picture">
+                  <pic:nvPicPr>
+                    <pic:cNvPr id="20" name="Imagem 20" descr="Interface gráfica do usuário&#10;&#10;Descrição gerada automaticamente com confiança média"/>
+                    <pic:cNvPicPr/>
+                  </pic:nvPicPr>
+                  <pic:blipFill>
+                    <a:blip r:embed="rId27">
+                      <a:extLst>
+                        <a:ext uri="{28A0092B-C50C-407E-A947-70E740481C1C}">
+                          <a14:useLocalDpi xmlns:a14="http://schemas.microsoft.com/office/drawing/2010/main" val="0"/>
+                        </a:ext>
+                      </a:extLst>
+                    </a:blip>
+                    <a:stretch>
+                      <a:fillRect/>
+                    </a:stretch>
+                  </pic:blipFill>
+                  <pic:spPr>
+                    <a:xfrm>
+                      <a:off x="0" y="0"/>
+                      <a:ext cx="5382260" cy="2257425"/>
+                    </a:xfrm>
+                    <a:prstGeom prst="rect">
+                      <a:avLst/>
+                    </a:prstGeom>
+                  </pic:spPr>
+                </pic:pic>
+              </a:graphicData>
+            </a:graphic>
+          </wp:anchor>
+        </w:drawing>
+      </w:r>
+    </w:p>
+    <w:p/>
+    <w:p/>
+    <w:p/>
+    <w:p>
+      <w:pPr>
+        <w:tabs>
+          <w:tab w:val="left" w:pos="1455"/>
+        </w:tabs>
+      </w:pPr>
+      <w:r>
+        <w:tab/>
+      </w:r>
+    </w:p>
+    <w:p>
+      <w:pPr>
+        <w:tabs>
+          <w:tab w:val="left" w:pos="1455"/>
+        </w:tabs>
+      </w:pPr>
+    </w:p>
+    <w:p>
+      <w:pPr>
+        <w:tabs>
+          <w:tab w:val="left" w:pos="1455"/>
+        </w:tabs>
+      </w:pPr>
+    </w:p>
+    <w:p>
+      <w:pPr>
+        <w:tabs>
+          <w:tab w:val="left" w:pos="1455"/>
+        </w:tabs>
+      </w:pPr>
+      <w:r>
+        <w:rPr>
+          <w:noProof/>
+        </w:rPr>
+        <w:lastRenderedPageBreak/>
+        <w:drawing>
+          <wp:anchor distT="0" distB="0" distL="114300" distR="114300" simplePos="0" relativeHeight="251667456" behindDoc="0" locked="0" layoutInCell="1" allowOverlap="1" wp14:anchorId="77857DB5" wp14:editId="018BDDAA">
+            <wp:simplePos x="0" y="0"/>
+            <wp:positionH relativeFrom="margin">
+              <wp:align>center</wp:align>
+            </wp:positionH>
+            <wp:positionV relativeFrom="paragraph">
+              <wp:posOffset>247650</wp:posOffset>
+            </wp:positionV>
+            <wp:extent cx="5448935" cy="2447925"/>
+            <wp:effectExtent l="0" t="0" r="0" b="9525"/>
+            <wp:wrapTopAndBottom/>
+            <wp:docPr id="21" name="Imagem 21" descr="Interface gráfica do usuário, Texto, Aplicativo, Email&#10;&#10;Descrição gerada automaticamente"/>
+            <wp:cNvGraphicFramePr>
+              <a:graphicFrameLocks xmlns:a="http://schemas.openxmlformats.org/drawingml/2006/main" noChangeAspect="1"/>
+            </wp:cNvGraphicFramePr>
+            <a:graphic xmlns:a="http://schemas.openxmlformats.org/drawingml/2006/main">
+              <a:graphicData uri="http://schemas.openxmlformats.org/drawingml/2006/picture">
+                <pic:pic xmlns:pic="http://schemas.openxmlformats.org/drawingml/2006/picture">
+                  <pic:nvPicPr>
+                    <pic:cNvPr id="21" name="Imagem 21" descr="Interface gráfica do usuário, Texto, Aplicativo, Email&#10;&#10;Descrição gerada automaticamente"/>
+                    <pic:cNvPicPr/>
+                  </pic:nvPicPr>
+                  <pic:blipFill>
+                    <a:blip r:embed="rId28">
+                      <a:extLst>
+                        <a:ext uri="{28A0092B-C50C-407E-A947-70E740481C1C}">
+                          <a14:useLocalDpi xmlns:a14="http://schemas.microsoft.com/office/drawing/2010/main" val="0"/>
+                        </a:ext>
+                      </a:extLst>
+                    </a:blip>
+                    <a:stretch>
+                      <a:fillRect/>
+                    </a:stretch>
+                  </pic:blipFill>
+                  <pic:spPr>
+                    <a:xfrm>
+                      <a:off x="0" y="0"/>
+                      <a:ext cx="5448935" cy="2447925"/>
+                    </a:xfrm>
+                    <a:prstGeom prst="rect">
+                      <a:avLst/>
+                    </a:prstGeom>
+                  </pic:spPr>
+                </pic:pic>
+              </a:graphicData>
+            </a:graphic>
+          </wp:anchor>
+        </w:drawing>
+      </w:r>
+    </w:p>
+    <w:p>
+      <w:pPr>
+        <w:tabs>
+          <w:tab w:val="left" w:pos="1455"/>
+        </w:tabs>
+      </w:pPr>
+      <w:r>
+        <w:tab/>
+      </w:r>
+    </w:p>
+    <w:p/>
+    <w:p>
+      <w:pPr>
+        <w:tabs>
+          <w:tab w:val="left" w:pos="1080"/>
+        </w:tabs>
+        <w:jc w:val="center"/>
+        <w:rPr>
+          <w:b/>
+          <w:bCs/>
+          <w:sz w:val="24"/>
+          <w:szCs w:val="24"/>
+        </w:rPr>
+      </w:pPr>
+      <w:r>
+        <w:rPr>
+          <w:b/>
+          <w:bCs/>
+          <w:sz w:val="24"/>
+          <w:szCs w:val="24"/>
+        </w:rPr>
+        <w:t>Explorar Dados não relacionais</w:t>
+      </w:r>
+    </w:p>
+    <w:p>
+      <w:pPr>
+        <w:rPr>
+          <w:b/>
+          <w:bCs/>
+          <w:sz w:val="24"/>
+          <w:szCs w:val="24"/>
+        </w:rPr>
+      </w:pPr>
+    </w:p>
+    <w:p>
+      <w:pPr>
+        <w:rPr>
+          <w:sz w:val="24"/>
+          <w:szCs w:val="24"/>
+        </w:rPr>
+      </w:pPr>
+      <w:r>
+        <w:rPr>
+          <w:sz w:val="24"/>
+          <w:szCs w:val="24"/>
+        </w:rPr>
+        <w:t>O que provisionamento: Quando estar sendo preparado algo para você usar;</w:t>
+      </w:r>
+    </w:p>
+    <w:p>
+      <w:pPr>
+        <w:rPr>
+          <w:sz w:val="24"/>
+          <w:szCs w:val="24"/>
+        </w:rPr>
+      </w:pPr>
+      <w:r>
+        <w:rPr>
+          <w:sz w:val="24"/>
+          <w:szCs w:val="24"/>
+        </w:rPr>
+        <w:drawing>
+          <wp:inline distT="0" distB="0" distL="0" distR="0" wp14:anchorId="37229346" wp14:editId="79C31A19">
+            <wp:extent cx="6645910" cy="2955290"/>
+            <wp:effectExtent l="0" t="0" r="2540" b="0"/>
+            <wp:docPr id="22" name="Imagem 22"/>
+            <wp:cNvGraphicFramePr>
+              <a:graphicFrameLocks xmlns:a="http://schemas.openxmlformats.org/drawingml/2006/main" noChangeAspect="1"/>
+            </wp:cNvGraphicFramePr>
+            <a:graphic xmlns:a="http://schemas.openxmlformats.org/drawingml/2006/main">
+              <a:graphicData uri="http://schemas.openxmlformats.org/drawingml/2006/picture">
+                <pic:pic xmlns:pic="http://schemas.openxmlformats.org/drawingml/2006/picture">
+                  <pic:nvPicPr>
+                    <pic:cNvPr id="1" name=""/>
+                    <pic:cNvPicPr/>
+                  </pic:nvPicPr>
+                  <pic:blipFill>
+                    <a:blip r:embed="rId29"/>
+                    <a:stretch>
+                      <a:fillRect/>
+                    </a:stretch>
+                  </pic:blipFill>
+                  <pic:spPr>
+                    <a:xfrm>
+                      <a:off x="0" y="0"/>
+                      <a:ext cx="6645910" cy="2955290"/>
+                    </a:xfrm>
+                    <a:prstGeom prst="rect">
+                      <a:avLst/>
+                    </a:prstGeom>
+                  </pic:spPr>
+                </pic:pic>
+              </a:graphicData>
+            </a:graphic>
+          </wp:inline>
+        </w:drawing>
+      </w:r>
+    </w:p>
+    <w:p>
+      <w:pPr>
+        <w:rPr>
+          <w:sz w:val="24"/>
+          <w:szCs w:val="24"/>
+        </w:rPr>
+      </w:pPr>
+    </w:p>
+    <w:p>
+      <w:pPr>
+        <w:ind w:firstLine="708"/>
+        <w:rPr>
+          <w:sz w:val="24"/>
+          <w:szCs w:val="24"/>
+        </w:rPr>
+      </w:pPr>
+      <w:r>
+        <w:rPr>
+          <w:sz w:val="24"/>
+          <w:szCs w:val="24"/>
+        </w:rPr>
+        <w:lastRenderedPageBreak/>
+        <w:drawing>
+          <wp:inline distT="0" distB="0" distL="0" distR="0" wp14:anchorId="7AB9EBA9" wp14:editId="6417B492">
+            <wp:extent cx="5895975" cy="2737860"/>
+            <wp:effectExtent l="0" t="0" r="0" b="5715"/>
+            <wp:docPr id="23" name="Imagem 23" descr="Interface gráfica do usuário, Texto, Aplicativo, Email&#10;&#10;Descrição gerada automaticamente"/>
+            <wp:cNvGraphicFramePr>
+              <a:graphicFrameLocks xmlns:a="http://schemas.openxmlformats.org/drawingml/2006/main" noChangeAspect="1"/>
+            </wp:cNvGraphicFramePr>
+            <a:graphic xmlns:a="http://schemas.openxmlformats.org/drawingml/2006/main">
+              <a:graphicData uri="http://schemas.openxmlformats.org/drawingml/2006/picture">
+                <pic:pic xmlns:pic="http://schemas.openxmlformats.org/drawingml/2006/picture">
+                  <pic:nvPicPr>
+                    <pic:cNvPr id="23" name="Imagem 23" descr="Interface gráfica do usuário, Texto, Aplicativo, Email&#10;&#10;Descrição gerada automaticamente"/>
+                    <pic:cNvPicPr/>
+                  </pic:nvPicPr>
+                  <pic:blipFill>
+                    <a:blip r:embed="rId30"/>
+                    <a:stretch>
+                      <a:fillRect/>
+                    </a:stretch>
+                  </pic:blipFill>
+                  <pic:spPr>
+                    <a:xfrm>
+                      <a:off x="0" y="0"/>
+                      <a:ext cx="5904045" cy="2741608"/>
+                    </a:xfrm>
+                    <a:prstGeom prst="rect">
+                      <a:avLst/>
+                    </a:prstGeom>
+                  </pic:spPr>
+                </pic:pic>
+              </a:graphicData>
+            </a:graphic>
+          </wp:inline>
+        </w:drawing>
+      </w:r>
+    </w:p>
+    <w:p>
+      <w:pPr>
+        <w:rPr>
+          <w:sz w:val="24"/>
+          <w:szCs w:val="24"/>
+        </w:rPr>
+      </w:pPr>
+    </w:p>
+    <w:p>
+      <w:pPr>
+        <w:tabs>
+          <w:tab w:val="left" w:pos="915"/>
+        </w:tabs>
+        <w:rPr>
+          <w:b/>
+          <w:bCs/>
+          <w:sz w:val="24"/>
+          <w:szCs w:val="24"/>
+        </w:rPr>
+      </w:pPr>
+      <w:r>
+        <w:rPr>
+          <w:sz w:val="24"/>
+          <w:szCs w:val="24"/>
+        </w:rPr>
+        <w:tab/>
+      </w:r>
+      <w:r>
+        <w:rPr>
+          <w:b/>
+          <w:bCs/>
+          <w:sz w:val="24"/>
+          <w:szCs w:val="24"/>
+        </w:rPr>
+        <w:t>Gerenciar armazenamento de dados não relacionais</w:t>
+      </w:r>
+    </w:p>
+    <w:p>
+      <w:pPr>
+        <w:tabs>
+          <w:tab w:val="left" w:pos="915"/>
+        </w:tabs>
+        <w:rPr>
+          <w:sz w:val="24"/>
+          <w:szCs w:val="24"/>
+        </w:rPr>
+      </w:pPr>
+      <w:r>
+        <w:rPr>
+          <w:sz w:val="24"/>
+          <w:szCs w:val="24"/>
+        </w:rPr>
+        <w:drawing>
+          <wp:inline distT="0" distB="0" distL="0" distR="0" wp14:anchorId="3080AC8D" wp14:editId="7289EE90">
+            <wp:extent cx="6645910" cy="3172460"/>
+            <wp:effectExtent l="0" t="0" r="2540" b="8890"/>
+            <wp:docPr id="24" name="Imagem 24" descr="Gráfico, Gráfico de bolhas&#10;&#10;Descrição gerada automaticamente"/>
+            <wp:cNvGraphicFramePr>
+              <a:graphicFrameLocks xmlns:a="http://schemas.openxmlformats.org/drawingml/2006/main" noChangeAspect="1"/>
+            </wp:cNvGraphicFramePr>
+            <a:graphic xmlns:a="http://schemas.openxmlformats.org/drawingml/2006/main">
+              <a:graphicData uri="http://schemas.openxmlformats.org/drawingml/2006/picture">
+                <pic:pic xmlns:pic="http://schemas.openxmlformats.org/drawingml/2006/picture">
+                  <pic:nvPicPr>
+                    <pic:cNvPr id="24" name="Imagem 24" descr="Gráfico, Gráfico de bolhas&#10;&#10;Descrição gerada automaticamente"/>
+                    <pic:cNvPicPr/>
+                  </pic:nvPicPr>
+                  <pic:blipFill>
+                    <a:blip r:embed="rId31"/>
+                    <a:stretch>
+                      <a:fillRect/>
+                    </a:stretch>
+                  </pic:blipFill>
+                  <pic:spPr>
+                    <a:xfrm>
+                      <a:off x="0" y="0"/>
+                      <a:ext cx="6645910" cy="3172460"/>
+                    </a:xfrm>
+                    <a:prstGeom prst="rect">
+                      <a:avLst/>
+                    </a:prstGeom>
+                  </pic:spPr>
+                </pic:pic>
+              </a:graphicData>
+            </a:graphic>
+          </wp:inline>
+        </w:drawing>
+      </w:r>
+    </w:p>
+    <w:p>
+      <w:pPr>
+        <w:rPr>
+          <w:sz w:val="24"/>
+          <w:szCs w:val="24"/>
+        </w:rPr>
+      </w:pPr>
+    </w:p>
+    <w:p>
+      <w:pPr>
+        <w:rPr>
+          <w:sz w:val="24"/>
+          <w:szCs w:val="24"/>
+        </w:rPr>
+      </w:pPr>
+      <w:r>
+        <w:rPr>
+          <w:sz w:val="24"/>
+          <w:szCs w:val="24"/>
+        </w:rPr>
+        <w:lastRenderedPageBreak/>
+        <w:drawing>
+          <wp:inline distT="0" distB="0" distL="0" distR="0" wp14:anchorId="2FD022DE" wp14:editId="49CB8BD4">
+            <wp:extent cx="6645910" cy="3285490"/>
+            <wp:effectExtent l="0" t="0" r="2540" b="0"/>
+            <wp:docPr id="25" name="Imagem 25" descr="Interface gráfica do usuário, Texto, Aplicativo, Email&#10;&#10;Descrição gerada automaticamente"/>
+            <wp:cNvGraphicFramePr>
+              <a:graphicFrameLocks xmlns:a="http://schemas.openxmlformats.org/drawingml/2006/main" noChangeAspect="1"/>
+            </wp:cNvGraphicFramePr>
+            <a:graphic xmlns:a="http://schemas.openxmlformats.org/drawingml/2006/main">
+              <a:graphicData uri="http://schemas.openxmlformats.org/drawingml/2006/picture">
+                <pic:pic xmlns:pic="http://schemas.openxmlformats.org/drawingml/2006/picture">
+                  <pic:nvPicPr>
+                    <pic:cNvPr id="25" name="Imagem 25" descr="Interface gráfica do usuário, Texto, Aplicativo, Email&#10;&#10;Descrição gerada automaticamente"/>
+                    <pic:cNvPicPr/>
+                  </pic:nvPicPr>
+                  <pic:blipFill>
+                    <a:blip r:embed="rId32"/>
+                    <a:stretch>
+                      <a:fillRect/>
+                    </a:stretch>
+                  </pic:blipFill>
+                  <pic:spPr>
+                    <a:xfrm>
+                      <a:off x="0" y="0"/>
+                      <a:ext cx="6645910" cy="3285490"/>
+                    </a:xfrm>
+                    <a:prstGeom prst="rect">
+                      <a:avLst/>
+                    </a:prstGeom>
+                  </pic:spPr>
+                </pic:pic>
+              </a:graphicData>
+            </a:graphic>
+          </wp:inline>
+        </w:drawing>
+      </w:r>
+    </w:p>
+    <w:p>
+      <w:pPr>
+        <w:rPr>
+          <w:sz w:val="24"/>
+          <w:szCs w:val="24"/>
+        </w:rPr>
+      </w:pPr>
+    </w:p>
+    <w:p>
+      <w:pPr>
+        <w:jc w:val="center"/>
+        <w:rPr>
+          <w:b/>
+          <w:bCs/>
+          <w:sz w:val="28"/>
+          <w:szCs w:val="28"/>
+        </w:rPr>
+      </w:pPr>
+      <w:r>
+        <w:rPr>
+          <w:b/>
+          <w:bCs/>
+          <w:sz w:val="28"/>
+          <w:szCs w:val="28"/>
+        </w:rPr>
+        <w:t xml:space="preserve">Explore a análise moderna de data </w:t>
+      </w:r>
+      <w:proofErr w:type="spellStart"/>
+      <w:r>
+        <w:rPr>
+          <w:b/>
+          <w:bCs/>
+          <w:sz w:val="28"/>
+          <w:szCs w:val="28"/>
+        </w:rPr>
+        <w:t>warehouse</w:t>
+      </w:r>
+      <w:proofErr w:type="spellEnd"/>
     </w:p>
     <w:sectPr>
       <w:pgSz w:w="11906" w:h="16838"/>
@@ -4014,6 +7232,15 @@
 </file>
 
 <file path=customXml/item1.xml><?xml version="1.0" encoding="utf-8"?>
+<?mso-contentType ?>
+<FormTemplates xmlns="http://schemas.microsoft.com/sharepoint/v3/contenttype/forms">
+  <Display>DocumentLibraryForm</Display>
+  <Edit>DocumentLibraryForm</Edit>
+  <New>DocumentLibraryForm</New>
+</FormTemplates>
+</file>
+
+<file path=customXml/item2.xml><?xml version="1.0" encoding="utf-8"?>
 <ct:contentTypeSchema xmlns:ct="http://schemas.microsoft.com/office/2006/metadata/contentType" xmlns:ma="http://schemas.microsoft.com/office/2006/metadata/properties/metaAttributes" ct:_="" ma:_="" ma:contentTypeName="Documento" ma:contentTypeID="0x01010016451B873A6208468F2F6709F1EE50A9" ma:contentTypeVersion="10" ma:contentTypeDescription="Crie um novo documento." ma:contentTypeScope="" ma:versionID="85917bf3f73bf5192d37ea6012333359">
   <xsd:schema xmlns:xsd="http://www.w3.org/2001/XMLSchema" xmlns:xs="http://www.w3.org/2001/XMLSchema" xmlns:p="http://schemas.microsoft.com/office/2006/metadata/properties" xmlns:ns3="1217b4df-6e6d-41a6-836d-3cc2e68afbd9" targetNamespace="http://schemas.microsoft.com/office/2006/metadata/properties" ma:root="true" ma:fieldsID="36c8888f82e0ef8e83f0e72808e6e89c" ns3:_="">
     <xsd:import namespace="1217b4df-6e6d-41a6-836d-3cc2e68afbd9"/>
@@ -4197,15 +7424,6 @@
 </ct:contentTypeSchema>
 </file>
 
-<file path=customXml/item2.xml><?xml version="1.0" encoding="utf-8"?>
-<?mso-contentType ?>
-<FormTemplates xmlns="http://schemas.microsoft.com/sharepoint/v3/contenttype/forms">
-  <Display>DocumentLibraryForm</Display>
-  <Edit>DocumentLibraryForm</Edit>
-  <New>DocumentLibraryForm</New>
-</FormTemplates>
-</file>
-
 <file path=customXml/item3.xml><?xml version="1.0" encoding="utf-8"?>
 <p:properties xmlns:p="http://schemas.microsoft.com/office/2006/metadata/properties" xmlns:xsi="http://www.w3.org/2001/XMLSchema-instance" xmlns:pc="http://schemas.microsoft.com/office/infopath/2007/PartnerControls">
   <documentManagement/>
@@ -4213,6 +7431,14 @@
 </file>
 
 <file path=customXml/itemProps1.xml><?xml version="1.0" encoding="utf-8"?>
+<ds:datastoreItem xmlns:ds="http://schemas.openxmlformats.org/officeDocument/2006/customXml" ds:itemID="{A62134C7-3309-4C95-8BD5-D779EE20B8D3}">
+  <ds:schemaRefs>
+    <ds:schemaRef ds:uri="http://schemas.microsoft.com/sharepoint/v3/contenttype/forms"/>
+  </ds:schemaRefs>
+</ds:datastoreItem>
+</file>
+
+<file path=customXml/itemProps2.xml><?xml version="1.0" encoding="utf-8"?>
 <ds:datastoreItem xmlns:ds="http://schemas.openxmlformats.org/officeDocument/2006/customXml" ds:itemID="{9236C5E2-B422-418E-A667-E539F561B7BF}">
   <ds:schemaRefs>
     <ds:schemaRef ds:uri="http://schemas.microsoft.com/office/2006/metadata/contentType"/>
@@ -4230,14 +7456,6 @@
 </ds:datastoreItem>
 </file>
 
-<file path=customXml/itemProps2.xml><?xml version="1.0" encoding="utf-8"?>
-<ds:datastoreItem xmlns:ds="http://schemas.openxmlformats.org/officeDocument/2006/customXml" ds:itemID="{A62134C7-3309-4C95-8BD5-D779EE20B8D3}">
-  <ds:schemaRefs>
-    <ds:schemaRef ds:uri="http://schemas.microsoft.com/sharepoint/v3/contenttype/forms"/>
-  </ds:schemaRefs>
-</ds:datastoreItem>
-</file>
-
 <file path=customXml/itemProps3.xml><?xml version="1.0" encoding="utf-8"?>
 <ds:datastoreItem xmlns:ds="http://schemas.openxmlformats.org/officeDocument/2006/customXml" ds:itemID="{659EB18A-C4A2-4237-A9FD-B7998F90CBEB}">
   <ds:schemaRefs>

</xml_diff>